<commit_message>
Analysis 1-6, done and compiled :) only one left "7"!
</commit_message>
<xml_diff>
--- a/Analysis/Analysis_2_URL_4_Group_render_6_Questionnaire_Iterationlogic.docx
+++ b/Analysis/Analysis_2_URL_4_Group_render_6_Questionnaire_Iterationlogic.docx
@@ -494,13 +494,12 @@
           <w:b/>
         </w:rPr>
       </w:pPr>
-    </w:p>
-    <w:p>
-      <w:pPr>
+      <w:r>
         <w:rPr>
           <w:b/>
         </w:rPr>
-      </w:pPr>
+        <w:br w:type="page"/>
+      </w:r>
     </w:p>
     <w:p>
       <w:pPr>
@@ -508,27 +507,1876 @@
           <w:b/>
         </w:rPr>
       </w:pPr>
-    </w:p>
-    <w:p>
-      <w:pPr>
+      <w:r>
         <w:rPr>
           <w:b/>
         </w:rPr>
-      </w:pPr>
-    </w:p>
-    <w:p>
-      <w:pPr>
-        <w:rPr>
-          <w:b/>
-        </w:rPr>
-      </w:pPr>
-    </w:p>
-    <w:p>
-      <w:pPr>
-        <w:rPr>
-          <w:b/>
-        </w:rPr>
-      </w:pPr>
+        <w:t>3. Analysis for ‘SELECT’ field</w:t>
+      </w:r>
+    </w:p>
+    <w:p>
+      <w:pPr>
+        <w:tabs>
+          <w:tab w:val="left" w:pos="916"/>
+          <w:tab w:val="left" w:pos="1832"/>
+          <w:tab w:val="left" w:pos="2748"/>
+          <w:tab w:val="left" w:pos="3664"/>
+          <w:tab w:val="left" w:pos="4580"/>
+          <w:tab w:val="left" w:pos="5496"/>
+          <w:tab w:val="left" w:pos="6412"/>
+          <w:tab w:val="left" w:pos="7328"/>
+          <w:tab w:val="left" w:pos="8244"/>
+          <w:tab w:val="left" w:pos="9160"/>
+          <w:tab w:val="left" w:pos="10076"/>
+          <w:tab w:val="left" w:pos="10992"/>
+          <w:tab w:val="left" w:pos="11908"/>
+          <w:tab w:val="left" w:pos="12824"/>
+          <w:tab w:val="left" w:pos="13740"/>
+          <w:tab w:val="left" w:pos="14656"/>
+        </w:tabs>
+        <w:spacing w:after="0" w:line="240" w:lineRule="auto"/>
+        <w:rPr>
+          <w:rFonts w:ascii="Courier New" w:eastAsia="Times New Roman" w:hAnsi="Courier New" w:cs="Courier New"/>
+          <w:color w:val="000000"/>
+          <w:sz w:val="20"/>
+          <w:szCs w:val="20"/>
+          <w:lang w:eastAsia="en-GB"/>
+        </w:rPr>
+      </w:pPr>
+      <w:r>
+        <w:rPr>
+          <w:rFonts w:ascii="Courier New" w:eastAsia="Times New Roman" w:hAnsi="Courier New" w:cs="Courier New"/>
+          <w:color w:val="000000"/>
+          <w:sz w:val="20"/>
+          <w:szCs w:val="20"/>
+          <w:lang w:eastAsia="en-GB"/>
+        </w:rPr>
+        <w:t>##########################################################################</w:t>
+      </w:r>
+    </w:p>
+    <w:p>
+      <w:pPr>
+        <w:tabs>
+          <w:tab w:val="left" w:pos="916"/>
+          <w:tab w:val="left" w:pos="1832"/>
+          <w:tab w:val="left" w:pos="2748"/>
+          <w:tab w:val="left" w:pos="3664"/>
+          <w:tab w:val="left" w:pos="4580"/>
+          <w:tab w:val="left" w:pos="5496"/>
+          <w:tab w:val="left" w:pos="6412"/>
+          <w:tab w:val="left" w:pos="7328"/>
+          <w:tab w:val="left" w:pos="8244"/>
+          <w:tab w:val="left" w:pos="9160"/>
+          <w:tab w:val="left" w:pos="10076"/>
+          <w:tab w:val="left" w:pos="10992"/>
+          <w:tab w:val="left" w:pos="11908"/>
+          <w:tab w:val="left" w:pos="12824"/>
+          <w:tab w:val="left" w:pos="13740"/>
+          <w:tab w:val="left" w:pos="14656"/>
+        </w:tabs>
+        <w:spacing w:after="0" w:line="240" w:lineRule="auto"/>
+        <w:rPr>
+          <w:rFonts w:ascii="Courier New" w:eastAsia="Times New Roman" w:hAnsi="Courier New" w:cs="Courier New"/>
+          <w:color w:val="000000"/>
+          <w:sz w:val="20"/>
+          <w:szCs w:val="20"/>
+          <w:lang w:eastAsia="en-GB"/>
+        </w:rPr>
+      </w:pPr>
+      <w:r>
+        <w:rPr>
+          <w:rFonts w:ascii="Courier New" w:eastAsia="Times New Roman" w:hAnsi="Courier New" w:cs="Courier New"/>
+          <w:color w:val="000000"/>
+          <w:sz w:val="20"/>
+          <w:szCs w:val="20"/>
+          <w:lang w:eastAsia="en-GB"/>
+        </w:rPr>
+        <w:t xml:space="preserve">ANALYSIS FOR DYNAMIC CREATION OF SELECT / MULTIPLECHOICES FORMFIELDS </w:t>
+      </w:r>
+    </w:p>
+    <w:p>
+      <w:pPr>
+        <w:tabs>
+          <w:tab w:val="left" w:pos="916"/>
+          <w:tab w:val="left" w:pos="1832"/>
+          <w:tab w:val="left" w:pos="2748"/>
+          <w:tab w:val="left" w:pos="3664"/>
+          <w:tab w:val="left" w:pos="4580"/>
+          <w:tab w:val="left" w:pos="5496"/>
+          <w:tab w:val="left" w:pos="6412"/>
+          <w:tab w:val="left" w:pos="7328"/>
+          <w:tab w:val="left" w:pos="8244"/>
+          <w:tab w:val="left" w:pos="9160"/>
+          <w:tab w:val="left" w:pos="10076"/>
+          <w:tab w:val="left" w:pos="10992"/>
+          <w:tab w:val="left" w:pos="11908"/>
+          <w:tab w:val="left" w:pos="12824"/>
+          <w:tab w:val="left" w:pos="13740"/>
+          <w:tab w:val="left" w:pos="14656"/>
+        </w:tabs>
+        <w:spacing w:after="0" w:line="240" w:lineRule="auto"/>
+        <w:rPr>
+          <w:rFonts w:ascii="Courier New" w:eastAsia="Times New Roman" w:hAnsi="Courier New" w:cs="Courier New"/>
+          <w:color w:val="000000"/>
+          <w:sz w:val="20"/>
+          <w:szCs w:val="20"/>
+          <w:lang w:eastAsia="en-GB"/>
+        </w:rPr>
+      </w:pPr>
+      <w:r>
+        <w:rPr>
+          <w:rFonts w:ascii="Courier New" w:eastAsia="Times New Roman" w:hAnsi="Courier New" w:cs="Courier New"/>
+          <w:color w:val="000000"/>
+          <w:sz w:val="20"/>
+          <w:szCs w:val="20"/>
+          <w:lang w:eastAsia="en-GB"/>
+        </w:rPr>
+        <w:t>#########################################################################</w:t>
+      </w:r>
+    </w:p>
+    <w:p>
+      <w:pPr>
+        <w:tabs>
+          <w:tab w:val="left" w:pos="916"/>
+          <w:tab w:val="left" w:pos="1832"/>
+          <w:tab w:val="left" w:pos="2748"/>
+          <w:tab w:val="left" w:pos="3664"/>
+          <w:tab w:val="left" w:pos="4580"/>
+          <w:tab w:val="left" w:pos="5496"/>
+          <w:tab w:val="left" w:pos="6412"/>
+          <w:tab w:val="left" w:pos="7328"/>
+          <w:tab w:val="left" w:pos="8244"/>
+          <w:tab w:val="left" w:pos="9160"/>
+          <w:tab w:val="left" w:pos="10076"/>
+          <w:tab w:val="left" w:pos="10992"/>
+          <w:tab w:val="left" w:pos="11908"/>
+          <w:tab w:val="left" w:pos="12824"/>
+          <w:tab w:val="left" w:pos="13740"/>
+          <w:tab w:val="left" w:pos="14656"/>
+        </w:tabs>
+        <w:spacing w:after="0" w:line="240" w:lineRule="auto"/>
+        <w:rPr>
+          <w:rFonts w:ascii="Courier New" w:eastAsia="Times New Roman" w:hAnsi="Courier New" w:cs="Courier New"/>
+          <w:color w:val="000000"/>
+          <w:sz w:val="20"/>
+          <w:szCs w:val="20"/>
+          <w:lang w:eastAsia="en-GB"/>
+        </w:rPr>
+      </w:pPr>
+      <w:r>
+        <w:rPr>
+          <w:rFonts w:ascii="Courier New" w:eastAsia="Times New Roman" w:hAnsi="Courier New" w:cs="Courier New"/>
+          <w:color w:val="000000"/>
+          <w:sz w:val="20"/>
+          <w:szCs w:val="20"/>
+          <w:lang w:eastAsia="en-GB"/>
+        </w:rPr>
+        <w:t>Models.py</w:t>
+      </w:r>
+    </w:p>
+    <w:p>
+      <w:pPr>
+        <w:tabs>
+          <w:tab w:val="left" w:pos="916"/>
+          <w:tab w:val="left" w:pos="1832"/>
+          <w:tab w:val="left" w:pos="2748"/>
+          <w:tab w:val="left" w:pos="3664"/>
+          <w:tab w:val="left" w:pos="4580"/>
+          <w:tab w:val="left" w:pos="5496"/>
+          <w:tab w:val="left" w:pos="6412"/>
+          <w:tab w:val="left" w:pos="7328"/>
+          <w:tab w:val="left" w:pos="8244"/>
+          <w:tab w:val="left" w:pos="9160"/>
+          <w:tab w:val="left" w:pos="10076"/>
+          <w:tab w:val="left" w:pos="10992"/>
+          <w:tab w:val="left" w:pos="11908"/>
+          <w:tab w:val="left" w:pos="12824"/>
+          <w:tab w:val="left" w:pos="13740"/>
+          <w:tab w:val="left" w:pos="14656"/>
+        </w:tabs>
+        <w:spacing w:after="0" w:line="240" w:lineRule="auto"/>
+        <w:rPr>
+          <w:rFonts w:ascii="Courier New" w:eastAsia="Times New Roman" w:hAnsi="Courier New" w:cs="Courier New"/>
+          <w:color w:val="000000"/>
+          <w:sz w:val="20"/>
+          <w:szCs w:val="20"/>
+          <w:lang w:eastAsia="en-GB"/>
+        </w:rPr>
+      </w:pPr>
+      <w:r>
+        <w:rPr>
+          <w:rFonts w:ascii="Courier New" w:eastAsia="Times New Roman" w:hAnsi="Courier New" w:cs="Courier New"/>
+          <w:color w:val="000000"/>
+          <w:sz w:val="20"/>
+          <w:szCs w:val="20"/>
+          <w:lang w:eastAsia="en-GB"/>
+        </w:rPr>
+        <w:t>1.0</w:t>
+      </w:r>
+    </w:p>
+    <w:p>
+      <w:pPr>
+        <w:tabs>
+          <w:tab w:val="left" w:pos="916"/>
+          <w:tab w:val="left" w:pos="1832"/>
+          <w:tab w:val="left" w:pos="2748"/>
+          <w:tab w:val="left" w:pos="3664"/>
+          <w:tab w:val="left" w:pos="4580"/>
+          <w:tab w:val="left" w:pos="5496"/>
+          <w:tab w:val="left" w:pos="6412"/>
+          <w:tab w:val="left" w:pos="7328"/>
+          <w:tab w:val="left" w:pos="8244"/>
+          <w:tab w:val="left" w:pos="9160"/>
+          <w:tab w:val="left" w:pos="10076"/>
+          <w:tab w:val="left" w:pos="10992"/>
+          <w:tab w:val="left" w:pos="11908"/>
+          <w:tab w:val="left" w:pos="12824"/>
+          <w:tab w:val="left" w:pos="13740"/>
+          <w:tab w:val="left" w:pos="14656"/>
+        </w:tabs>
+        <w:spacing w:after="0" w:line="240" w:lineRule="auto"/>
+        <w:rPr>
+          <w:rFonts w:ascii="Courier New" w:eastAsia="Times New Roman" w:hAnsi="Courier New" w:cs="Courier New"/>
+          <w:color w:val="000000"/>
+          <w:sz w:val="20"/>
+          <w:szCs w:val="20"/>
+          <w:lang w:eastAsia="en-GB"/>
+        </w:rPr>
+      </w:pPr>
+      <w:r>
+        <w:rPr>
+          <w:rFonts w:ascii="Courier New" w:eastAsia="Times New Roman" w:hAnsi="Courier New" w:cs="Courier New"/>
+          <w:color w:val="000000"/>
+          <w:sz w:val="20"/>
+          <w:szCs w:val="20"/>
+          <w:lang w:eastAsia="en-GB"/>
+        </w:rPr>
+        <w:t xml:space="preserve"> In Questions Model add options model field of </w:t>
+      </w:r>
+      <w:proofErr w:type="spellStart"/>
+      <w:r>
+        <w:rPr>
+          <w:rFonts w:ascii="Courier New" w:eastAsia="Times New Roman" w:hAnsi="Courier New" w:cs="Courier New"/>
+          <w:color w:val="000000"/>
+          <w:sz w:val="20"/>
+          <w:szCs w:val="20"/>
+          <w:lang w:eastAsia="en-GB"/>
+        </w:rPr>
+        <w:t>listField</w:t>
+      </w:r>
+      <w:proofErr w:type="spellEnd"/>
+      <w:r>
+        <w:rPr>
+          <w:rFonts w:ascii="Courier New" w:eastAsia="Times New Roman" w:hAnsi="Courier New" w:cs="Courier New"/>
+          <w:color w:val="000000"/>
+          <w:sz w:val="20"/>
+          <w:szCs w:val="20"/>
+          <w:lang w:eastAsia="en-GB"/>
+        </w:rPr>
+        <w:t xml:space="preserve"> object type to store list of options to be used </w:t>
+      </w:r>
+    </w:p>
+    <w:p>
+      <w:pPr>
+        <w:tabs>
+          <w:tab w:val="left" w:pos="916"/>
+          <w:tab w:val="left" w:pos="1832"/>
+          <w:tab w:val="left" w:pos="2748"/>
+          <w:tab w:val="left" w:pos="3664"/>
+          <w:tab w:val="left" w:pos="4580"/>
+          <w:tab w:val="left" w:pos="5496"/>
+          <w:tab w:val="left" w:pos="6412"/>
+          <w:tab w:val="left" w:pos="7328"/>
+          <w:tab w:val="left" w:pos="8244"/>
+          <w:tab w:val="left" w:pos="9160"/>
+          <w:tab w:val="left" w:pos="10076"/>
+          <w:tab w:val="left" w:pos="10992"/>
+          <w:tab w:val="left" w:pos="11908"/>
+          <w:tab w:val="left" w:pos="12824"/>
+          <w:tab w:val="left" w:pos="13740"/>
+          <w:tab w:val="left" w:pos="14656"/>
+        </w:tabs>
+        <w:spacing w:after="0" w:line="240" w:lineRule="auto"/>
+        <w:rPr>
+          <w:rFonts w:ascii="Courier New" w:eastAsia="Times New Roman" w:hAnsi="Courier New" w:cs="Courier New"/>
+          <w:color w:val="000000"/>
+          <w:sz w:val="20"/>
+          <w:szCs w:val="20"/>
+          <w:lang w:eastAsia="en-GB"/>
+        </w:rPr>
+      </w:pPr>
+      <w:proofErr w:type="gramStart"/>
+      <w:r>
+        <w:rPr>
+          <w:rFonts w:ascii="Courier New" w:eastAsia="Times New Roman" w:hAnsi="Courier New" w:cs="Courier New"/>
+          <w:color w:val="000000"/>
+          <w:sz w:val="20"/>
+          <w:szCs w:val="20"/>
+          <w:lang w:eastAsia="en-GB"/>
+        </w:rPr>
+        <w:t>to</w:t>
+      </w:r>
+      <w:proofErr w:type="gramEnd"/>
+      <w:r>
+        <w:rPr>
+          <w:rFonts w:ascii="Courier New" w:eastAsia="Times New Roman" w:hAnsi="Courier New" w:cs="Courier New"/>
+          <w:color w:val="000000"/>
+          <w:sz w:val="20"/>
+          <w:szCs w:val="20"/>
+          <w:lang w:eastAsia="en-GB"/>
+        </w:rPr>
+        <w:t xml:space="preserve"> populate  form field </w:t>
+      </w:r>
+      <w:proofErr w:type="spellStart"/>
+      <w:r>
+        <w:rPr>
+          <w:rFonts w:ascii="Courier New" w:eastAsia="Times New Roman" w:hAnsi="Courier New" w:cs="Courier New"/>
+          <w:color w:val="000000"/>
+          <w:sz w:val="20"/>
+          <w:szCs w:val="20"/>
+          <w:lang w:eastAsia="en-GB"/>
+        </w:rPr>
+        <w:t>multiplechoices</w:t>
+      </w:r>
+      <w:proofErr w:type="spellEnd"/>
+      <w:r>
+        <w:rPr>
+          <w:rFonts w:ascii="Courier New" w:eastAsia="Times New Roman" w:hAnsi="Courier New" w:cs="Courier New"/>
+          <w:color w:val="000000"/>
+          <w:sz w:val="20"/>
+          <w:szCs w:val="20"/>
+          <w:lang w:eastAsia="en-GB"/>
+        </w:rPr>
+        <w:t xml:space="preserve">  </w:t>
+      </w:r>
+    </w:p>
+    <w:p>
+      <w:pPr>
+        <w:tabs>
+          <w:tab w:val="left" w:pos="916"/>
+          <w:tab w:val="left" w:pos="1832"/>
+          <w:tab w:val="left" w:pos="2748"/>
+          <w:tab w:val="left" w:pos="3664"/>
+          <w:tab w:val="left" w:pos="4580"/>
+          <w:tab w:val="left" w:pos="5496"/>
+          <w:tab w:val="left" w:pos="6412"/>
+          <w:tab w:val="left" w:pos="7328"/>
+          <w:tab w:val="left" w:pos="8244"/>
+          <w:tab w:val="left" w:pos="9160"/>
+          <w:tab w:val="left" w:pos="10076"/>
+          <w:tab w:val="left" w:pos="10992"/>
+          <w:tab w:val="left" w:pos="11908"/>
+          <w:tab w:val="left" w:pos="12824"/>
+          <w:tab w:val="left" w:pos="13740"/>
+          <w:tab w:val="left" w:pos="14656"/>
+        </w:tabs>
+        <w:spacing w:after="0" w:line="240" w:lineRule="auto"/>
+        <w:rPr>
+          <w:rFonts w:ascii="Courier New" w:eastAsia="Times New Roman" w:hAnsi="Courier New" w:cs="Courier New"/>
+          <w:color w:val="000000"/>
+          <w:sz w:val="20"/>
+          <w:szCs w:val="20"/>
+          <w:lang w:eastAsia="en-GB"/>
+        </w:rPr>
+      </w:pPr>
+      <w:r>
+        <w:rPr>
+          <w:rFonts w:ascii="Courier New" w:eastAsia="Times New Roman" w:hAnsi="Courier New" w:cs="Courier New"/>
+          <w:color w:val="000000"/>
+          <w:sz w:val="20"/>
+          <w:szCs w:val="20"/>
+          <w:lang w:eastAsia="en-GB"/>
+        </w:rPr>
+        <w:t>1.1</w:t>
+      </w:r>
+    </w:p>
+    <w:p>
+      <w:pPr>
+        <w:tabs>
+          <w:tab w:val="left" w:pos="916"/>
+          <w:tab w:val="left" w:pos="1832"/>
+          <w:tab w:val="left" w:pos="2748"/>
+          <w:tab w:val="left" w:pos="3664"/>
+          <w:tab w:val="left" w:pos="4580"/>
+          <w:tab w:val="left" w:pos="5496"/>
+          <w:tab w:val="left" w:pos="6412"/>
+          <w:tab w:val="left" w:pos="7328"/>
+          <w:tab w:val="left" w:pos="8244"/>
+          <w:tab w:val="left" w:pos="9160"/>
+          <w:tab w:val="left" w:pos="10076"/>
+          <w:tab w:val="left" w:pos="10992"/>
+          <w:tab w:val="left" w:pos="11908"/>
+          <w:tab w:val="left" w:pos="12824"/>
+          <w:tab w:val="left" w:pos="13740"/>
+          <w:tab w:val="left" w:pos="14656"/>
+        </w:tabs>
+        <w:spacing w:after="0" w:line="240" w:lineRule="auto"/>
+        <w:rPr>
+          <w:rFonts w:ascii="Courier New" w:eastAsia="Times New Roman" w:hAnsi="Courier New" w:cs="Courier New"/>
+          <w:color w:val="000000"/>
+          <w:sz w:val="20"/>
+          <w:szCs w:val="20"/>
+          <w:lang w:eastAsia="en-GB"/>
+        </w:rPr>
+      </w:pPr>
+      <w:r>
+        <w:rPr>
+          <w:rFonts w:ascii="Courier New" w:eastAsia="Times New Roman" w:hAnsi="Courier New" w:cs="Courier New"/>
+          <w:color w:val="000000"/>
+          <w:sz w:val="20"/>
+          <w:szCs w:val="20"/>
+          <w:lang w:eastAsia="en-GB"/>
+        </w:rPr>
+        <w:t xml:space="preserve"> </w:t>
+      </w:r>
+      <w:proofErr w:type="gramStart"/>
+      <w:r>
+        <w:rPr>
+          <w:rFonts w:ascii="Courier New" w:eastAsia="Times New Roman" w:hAnsi="Courier New" w:cs="Courier New"/>
+          <w:color w:val="000000"/>
+          <w:sz w:val="20"/>
+          <w:szCs w:val="20"/>
+          <w:lang w:eastAsia="en-GB"/>
+        </w:rPr>
+        <w:t>create</w:t>
+      </w:r>
+      <w:proofErr w:type="gramEnd"/>
+      <w:r>
+        <w:rPr>
+          <w:rFonts w:ascii="Courier New" w:eastAsia="Times New Roman" w:hAnsi="Courier New" w:cs="Courier New"/>
+          <w:color w:val="000000"/>
+          <w:sz w:val="20"/>
+          <w:szCs w:val="20"/>
+          <w:lang w:eastAsia="en-GB"/>
+        </w:rPr>
+        <w:t xml:space="preserve"> class </w:t>
+      </w:r>
+      <w:proofErr w:type="spellStart"/>
+      <w:r>
+        <w:rPr>
+          <w:rFonts w:ascii="Courier New" w:eastAsia="Times New Roman" w:hAnsi="Courier New" w:cs="Courier New"/>
+          <w:color w:val="000000"/>
+          <w:sz w:val="20"/>
+          <w:szCs w:val="20"/>
+          <w:lang w:eastAsia="en-GB"/>
+        </w:rPr>
+        <w:t>ListField</w:t>
+      </w:r>
+      <w:proofErr w:type="spellEnd"/>
+      <w:r>
+        <w:rPr>
+          <w:rFonts w:ascii="Courier New" w:eastAsia="Times New Roman" w:hAnsi="Courier New" w:cs="Courier New"/>
+          <w:color w:val="000000"/>
+          <w:sz w:val="20"/>
+          <w:szCs w:val="20"/>
+          <w:lang w:eastAsia="en-GB"/>
+        </w:rPr>
+        <w:t xml:space="preserve">  that is responsible for creation of </w:t>
+      </w:r>
+      <w:proofErr w:type="spellStart"/>
+      <w:r>
+        <w:rPr>
+          <w:rFonts w:ascii="Courier New" w:eastAsia="Times New Roman" w:hAnsi="Courier New" w:cs="Courier New"/>
+          <w:color w:val="000000"/>
+          <w:sz w:val="20"/>
+          <w:szCs w:val="20"/>
+          <w:lang w:eastAsia="en-GB"/>
+        </w:rPr>
+        <w:t>ListField</w:t>
+      </w:r>
+      <w:proofErr w:type="spellEnd"/>
+      <w:r>
+        <w:rPr>
+          <w:rFonts w:ascii="Courier New" w:eastAsia="Times New Roman" w:hAnsi="Courier New" w:cs="Courier New"/>
+          <w:color w:val="000000"/>
+          <w:sz w:val="20"/>
+          <w:szCs w:val="20"/>
+          <w:lang w:eastAsia="en-GB"/>
+        </w:rPr>
+        <w:t xml:space="preserve"> type objects and stores a python list </w:t>
+      </w:r>
+    </w:p>
+    <w:p>
+      <w:pPr>
+        <w:tabs>
+          <w:tab w:val="left" w:pos="916"/>
+          <w:tab w:val="left" w:pos="1832"/>
+          <w:tab w:val="left" w:pos="2748"/>
+          <w:tab w:val="left" w:pos="3664"/>
+          <w:tab w:val="left" w:pos="4580"/>
+          <w:tab w:val="left" w:pos="5496"/>
+          <w:tab w:val="left" w:pos="6412"/>
+          <w:tab w:val="left" w:pos="7328"/>
+          <w:tab w:val="left" w:pos="8244"/>
+          <w:tab w:val="left" w:pos="9160"/>
+          <w:tab w:val="left" w:pos="10076"/>
+          <w:tab w:val="left" w:pos="10992"/>
+          <w:tab w:val="left" w:pos="11908"/>
+          <w:tab w:val="left" w:pos="12824"/>
+          <w:tab w:val="left" w:pos="13740"/>
+          <w:tab w:val="left" w:pos="14656"/>
+        </w:tabs>
+        <w:spacing w:after="0" w:line="240" w:lineRule="auto"/>
+        <w:rPr>
+          <w:rFonts w:ascii="Courier New" w:eastAsia="Times New Roman" w:hAnsi="Courier New" w:cs="Courier New"/>
+          <w:color w:val="000000"/>
+          <w:sz w:val="20"/>
+          <w:szCs w:val="20"/>
+          <w:lang w:eastAsia="en-GB"/>
+        </w:rPr>
+      </w:pPr>
+      <w:proofErr w:type="gramStart"/>
+      <w:r>
+        <w:rPr>
+          <w:rFonts w:ascii="Courier New" w:eastAsia="Times New Roman" w:hAnsi="Courier New" w:cs="Courier New"/>
+          <w:color w:val="000000"/>
+          <w:sz w:val="20"/>
+          <w:szCs w:val="20"/>
+          <w:lang w:eastAsia="en-GB"/>
+        </w:rPr>
+        <w:t>1.2 .</w:t>
+      </w:r>
+      <w:proofErr w:type="gramEnd"/>
+    </w:p>
+    <w:p>
+      <w:pPr>
+        <w:tabs>
+          <w:tab w:val="left" w:pos="916"/>
+          <w:tab w:val="left" w:pos="1832"/>
+          <w:tab w:val="left" w:pos="2748"/>
+          <w:tab w:val="left" w:pos="3664"/>
+          <w:tab w:val="left" w:pos="4580"/>
+          <w:tab w:val="left" w:pos="5496"/>
+          <w:tab w:val="left" w:pos="6412"/>
+          <w:tab w:val="left" w:pos="7328"/>
+          <w:tab w:val="left" w:pos="8244"/>
+          <w:tab w:val="left" w:pos="9160"/>
+          <w:tab w:val="left" w:pos="10076"/>
+          <w:tab w:val="left" w:pos="10992"/>
+          <w:tab w:val="left" w:pos="11908"/>
+          <w:tab w:val="left" w:pos="12824"/>
+          <w:tab w:val="left" w:pos="13740"/>
+          <w:tab w:val="left" w:pos="14656"/>
+        </w:tabs>
+        <w:spacing w:after="0" w:line="240" w:lineRule="auto"/>
+        <w:rPr>
+          <w:rFonts w:ascii="Courier New" w:eastAsia="Times New Roman" w:hAnsi="Courier New" w:cs="Courier New"/>
+          <w:color w:val="000000"/>
+          <w:sz w:val="20"/>
+          <w:szCs w:val="20"/>
+          <w:lang w:eastAsia="en-GB"/>
+        </w:rPr>
+      </w:pPr>
+      <w:proofErr w:type="spellStart"/>
+      <w:proofErr w:type="gramStart"/>
+      <w:r>
+        <w:rPr>
+          <w:rFonts w:ascii="Courier New" w:eastAsia="Times New Roman" w:hAnsi="Courier New" w:cs="Courier New"/>
+          <w:color w:val="000000"/>
+          <w:sz w:val="20"/>
+          <w:szCs w:val="20"/>
+          <w:lang w:eastAsia="en-GB"/>
+        </w:rPr>
+        <w:t>overide</w:t>
+      </w:r>
+      <w:proofErr w:type="spellEnd"/>
+      <w:proofErr w:type="gramEnd"/>
+      <w:r>
+        <w:rPr>
+          <w:rFonts w:ascii="Courier New" w:eastAsia="Times New Roman" w:hAnsi="Courier New" w:cs="Courier New"/>
+          <w:color w:val="000000"/>
+          <w:sz w:val="20"/>
+          <w:szCs w:val="20"/>
+          <w:lang w:eastAsia="en-GB"/>
+        </w:rPr>
+        <w:t xml:space="preserve"> model save method so that only option for question of select type are store</w:t>
+      </w:r>
+    </w:p>
+    <w:p>
+      <w:pPr>
+        <w:tabs>
+          <w:tab w:val="left" w:pos="916"/>
+          <w:tab w:val="left" w:pos="1832"/>
+          <w:tab w:val="left" w:pos="2748"/>
+          <w:tab w:val="left" w:pos="3664"/>
+          <w:tab w:val="left" w:pos="4580"/>
+          <w:tab w:val="left" w:pos="5496"/>
+          <w:tab w:val="left" w:pos="6412"/>
+          <w:tab w:val="left" w:pos="7328"/>
+          <w:tab w:val="left" w:pos="8244"/>
+          <w:tab w:val="left" w:pos="9160"/>
+          <w:tab w:val="left" w:pos="10076"/>
+          <w:tab w:val="left" w:pos="10992"/>
+          <w:tab w:val="left" w:pos="11908"/>
+          <w:tab w:val="left" w:pos="12824"/>
+          <w:tab w:val="left" w:pos="13740"/>
+          <w:tab w:val="left" w:pos="14656"/>
+        </w:tabs>
+        <w:spacing w:after="0" w:line="240" w:lineRule="auto"/>
+        <w:rPr>
+          <w:rFonts w:ascii="Courier New" w:eastAsia="Times New Roman" w:hAnsi="Courier New" w:cs="Courier New"/>
+          <w:color w:val="000000"/>
+          <w:sz w:val="20"/>
+          <w:szCs w:val="20"/>
+          <w:lang w:eastAsia="en-GB"/>
+        </w:rPr>
+      </w:pPr>
+    </w:p>
+    <w:p>
+      <w:pPr>
+        <w:tabs>
+          <w:tab w:val="left" w:pos="916"/>
+          <w:tab w:val="left" w:pos="1832"/>
+          <w:tab w:val="left" w:pos="2748"/>
+          <w:tab w:val="left" w:pos="3664"/>
+          <w:tab w:val="left" w:pos="4580"/>
+          <w:tab w:val="left" w:pos="5496"/>
+          <w:tab w:val="left" w:pos="6412"/>
+          <w:tab w:val="left" w:pos="7328"/>
+          <w:tab w:val="left" w:pos="8244"/>
+          <w:tab w:val="left" w:pos="9160"/>
+          <w:tab w:val="left" w:pos="10076"/>
+          <w:tab w:val="left" w:pos="10992"/>
+          <w:tab w:val="left" w:pos="11908"/>
+          <w:tab w:val="left" w:pos="12824"/>
+          <w:tab w:val="left" w:pos="13740"/>
+          <w:tab w:val="left" w:pos="14656"/>
+        </w:tabs>
+        <w:spacing w:after="0" w:line="240" w:lineRule="auto"/>
+        <w:rPr>
+          <w:rFonts w:ascii="Courier New" w:eastAsia="Times New Roman" w:hAnsi="Courier New" w:cs="Courier New"/>
+          <w:color w:val="000000"/>
+          <w:sz w:val="20"/>
+          <w:szCs w:val="20"/>
+          <w:lang w:eastAsia="en-GB"/>
+        </w:rPr>
+      </w:pPr>
+      <w:r>
+        <w:rPr>
+          <w:rFonts w:ascii="Courier New" w:eastAsia="Times New Roman" w:hAnsi="Courier New" w:cs="Courier New"/>
+          <w:color w:val="000000"/>
+          <w:sz w:val="20"/>
+          <w:szCs w:val="20"/>
+          <w:lang w:eastAsia="en-GB"/>
+        </w:rPr>
+        <w:t>Admin.py</w:t>
+      </w:r>
+    </w:p>
+    <w:p>
+      <w:pPr>
+        <w:tabs>
+          <w:tab w:val="left" w:pos="916"/>
+          <w:tab w:val="left" w:pos="1832"/>
+          <w:tab w:val="left" w:pos="2748"/>
+          <w:tab w:val="left" w:pos="3664"/>
+          <w:tab w:val="left" w:pos="4580"/>
+          <w:tab w:val="left" w:pos="5496"/>
+          <w:tab w:val="left" w:pos="6412"/>
+          <w:tab w:val="left" w:pos="7328"/>
+          <w:tab w:val="left" w:pos="8244"/>
+          <w:tab w:val="left" w:pos="9160"/>
+          <w:tab w:val="left" w:pos="10076"/>
+          <w:tab w:val="left" w:pos="10992"/>
+          <w:tab w:val="left" w:pos="11908"/>
+          <w:tab w:val="left" w:pos="12824"/>
+          <w:tab w:val="left" w:pos="13740"/>
+          <w:tab w:val="left" w:pos="14656"/>
+        </w:tabs>
+        <w:spacing w:after="0" w:line="240" w:lineRule="auto"/>
+        <w:rPr>
+          <w:rFonts w:ascii="Courier New" w:eastAsia="Times New Roman" w:hAnsi="Courier New" w:cs="Courier New"/>
+          <w:color w:val="000000"/>
+          <w:sz w:val="20"/>
+          <w:szCs w:val="20"/>
+          <w:lang w:eastAsia="en-GB"/>
+        </w:rPr>
+      </w:pPr>
+      <w:r>
+        <w:rPr>
+          <w:rFonts w:ascii="Courier New" w:eastAsia="Times New Roman" w:hAnsi="Courier New" w:cs="Courier New"/>
+          <w:color w:val="000000"/>
+          <w:sz w:val="20"/>
+          <w:szCs w:val="20"/>
+          <w:lang w:eastAsia="en-GB"/>
+        </w:rPr>
+        <w:t>1.3.</w:t>
+      </w:r>
+    </w:p>
+    <w:p>
+      <w:pPr>
+        <w:tabs>
+          <w:tab w:val="left" w:pos="916"/>
+          <w:tab w:val="left" w:pos="1832"/>
+          <w:tab w:val="left" w:pos="2748"/>
+          <w:tab w:val="left" w:pos="3664"/>
+          <w:tab w:val="left" w:pos="4580"/>
+          <w:tab w:val="left" w:pos="5496"/>
+          <w:tab w:val="left" w:pos="6412"/>
+          <w:tab w:val="left" w:pos="7328"/>
+          <w:tab w:val="left" w:pos="8244"/>
+          <w:tab w:val="left" w:pos="9160"/>
+          <w:tab w:val="left" w:pos="10076"/>
+          <w:tab w:val="left" w:pos="10992"/>
+          <w:tab w:val="left" w:pos="11908"/>
+          <w:tab w:val="left" w:pos="12824"/>
+          <w:tab w:val="left" w:pos="13740"/>
+          <w:tab w:val="left" w:pos="14656"/>
+        </w:tabs>
+        <w:spacing w:after="0" w:line="240" w:lineRule="auto"/>
+        <w:rPr>
+          <w:rFonts w:ascii="Courier New" w:eastAsia="Times New Roman" w:hAnsi="Courier New" w:cs="Courier New"/>
+          <w:color w:val="000000"/>
+          <w:sz w:val="20"/>
+          <w:szCs w:val="20"/>
+          <w:lang w:eastAsia="en-GB"/>
+        </w:rPr>
+      </w:pPr>
+      <w:proofErr w:type="gramStart"/>
+      <w:r>
+        <w:rPr>
+          <w:rFonts w:ascii="Courier New" w:eastAsia="Times New Roman" w:hAnsi="Courier New" w:cs="Courier New"/>
+          <w:color w:val="000000"/>
+          <w:sz w:val="20"/>
+          <w:szCs w:val="20"/>
+          <w:lang w:eastAsia="en-GB"/>
+        </w:rPr>
+        <w:t>adjust</w:t>
+      </w:r>
+      <w:proofErr w:type="gramEnd"/>
+      <w:r>
+        <w:rPr>
+          <w:rFonts w:ascii="Courier New" w:eastAsia="Times New Roman" w:hAnsi="Courier New" w:cs="Courier New"/>
+          <w:color w:val="000000"/>
+          <w:sz w:val="20"/>
+          <w:szCs w:val="20"/>
+          <w:lang w:eastAsia="en-GB"/>
+        </w:rPr>
+        <w:t xml:space="preserve"> </w:t>
+      </w:r>
+      <w:proofErr w:type="spellStart"/>
+      <w:r>
+        <w:rPr>
+          <w:rFonts w:ascii="Courier New" w:eastAsia="Times New Roman" w:hAnsi="Courier New" w:cs="Courier New"/>
+          <w:color w:val="000000"/>
+          <w:sz w:val="20"/>
+          <w:szCs w:val="20"/>
+          <w:lang w:eastAsia="en-GB"/>
+        </w:rPr>
+        <w:t>QuestionAdminModel</w:t>
+      </w:r>
+      <w:proofErr w:type="spellEnd"/>
+      <w:r>
+        <w:rPr>
+          <w:rFonts w:ascii="Courier New" w:eastAsia="Times New Roman" w:hAnsi="Courier New" w:cs="Courier New"/>
+          <w:color w:val="000000"/>
+          <w:sz w:val="20"/>
+          <w:szCs w:val="20"/>
+          <w:lang w:eastAsia="en-GB"/>
+        </w:rPr>
+        <w:t xml:space="preserve"> </w:t>
+      </w:r>
+      <w:proofErr w:type="spellStart"/>
+      <w:r>
+        <w:rPr>
+          <w:rFonts w:ascii="Courier New" w:eastAsia="Times New Roman" w:hAnsi="Courier New" w:cs="Courier New"/>
+          <w:color w:val="000000"/>
+          <w:sz w:val="20"/>
+          <w:szCs w:val="20"/>
+          <w:lang w:eastAsia="en-GB"/>
+        </w:rPr>
+        <w:t>appropraitely</w:t>
+      </w:r>
+      <w:proofErr w:type="spellEnd"/>
+      <w:r>
+        <w:rPr>
+          <w:rFonts w:ascii="Courier New" w:eastAsia="Times New Roman" w:hAnsi="Courier New" w:cs="Courier New"/>
+          <w:color w:val="000000"/>
+          <w:sz w:val="20"/>
+          <w:szCs w:val="20"/>
+          <w:lang w:eastAsia="en-GB"/>
+        </w:rPr>
+        <w:t xml:space="preserve"> to effect changes e. adding option field </w:t>
+      </w:r>
+    </w:p>
+    <w:p>
+      <w:pPr>
+        <w:tabs>
+          <w:tab w:val="left" w:pos="916"/>
+          <w:tab w:val="left" w:pos="1832"/>
+          <w:tab w:val="left" w:pos="2748"/>
+          <w:tab w:val="left" w:pos="3664"/>
+          <w:tab w:val="left" w:pos="4580"/>
+          <w:tab w:val="left" w:pos="5496"/>
+          <w:tab w:val="left" w:pos="6412"/>
+          <w:tab w:val="left" w:pos="7328"/>
+          <w:tab w:val="left" w:pos="8244"/>
+          <w:tab w:val="left" w:pos="9160"/>
+          <w:tab w:val="left" w:pos="10076"/>
+          <w:tab w:val="left" w:pos="10992"/>
+          <w:tab w:val="left" w:pos="11908"/>
+          <w:tab w:val="left" w:pos="12824"/>
+          <w:tab w:val="left" w:pos="13740"/>
+          <w:tab w:val="left" w:pos="14656"/>
+        </w:tabs>
+        <w:spacing w:after="0" w:line="240" w:lineRule="auto"/>
+        <w:rPr>
+          <w:rFonts w:ascii="Courier New" w:eastAsia="Times New Roman" w:hAnsi="Courier New" w:cs="Courier New"/>
+          <w:color w:val="000000"/>
+          <w:sz w:val="20"/>
+          <w:szCs w:val="20"/>
+          <w:lang w:eastAsia="en-GB"/>
+        </w:rPr>
+      </w:pPr>
+      <w:r>
+        <w:rPr>
+          <w:rFonts w:ascii="Courier New" w:eastAsia="Times New Roman" w:hAnsi="Courier New" w:cs="Courier New"/>
+          <w:color w:val="000000"/>
+          <w:sz w:val="20"/>
+          <w:szCs w:val="20"/>
+          <w:lang w:eastAsia="en-GB"/>
+        </w:rPr>
+        <w:t xml:space="preserve">1.4 </w:t>
+      </w:r>
+    </w:p>
+    <w:p>
+      <w:pPr>
+        <w:tabs>
+          <w:tab w:val="left" w:pos="916"/>
+          <w:tab w:val="left" w:pos="1832"/>
+          <w:tab w:val="left" w:pos="2748"/>
+          <w:tab w:val="left" w:pos="3664"/>
+          <w:tab w:val="left" w:pos="4580"/>
+          <w:tab w:val="left" w:pos="5496"/>
+          <w:tab w:val="left" w:pos="6412"/>
+          <w:tab w:val="left" w:pos="7328"/>
+          <w:tab w:val="left" w:pos="8244"/>
+          <w:tab w:val="left" w:pos="9160"/>
+          <w:tab w:val="left" w:pos="10076"/>
+          <w:tab w:val="left" w:pos="10992"/>
+          <w:tab w:val="left" w:pos="11908"/>
+          <w:tab w:val="left" w:pos="12824"/>
+          <w:tab w:val="left" w:pos="13740"/>
+          <w:tab w:val="left" w:pos="14656"/>
+        </w:tabs>
+        <w:spacing w:after="0" w:line="240" w:lineRule="auto"/>
+        <w:rPr>
+          <w:rFonts w:ascii="Courier New" w:eastAsia="Times New Roman" w:hAnsi="Courier New" w:cs="Courier New"/>
+          <w:color w:val="000000"/>
+          <w:sz w:val="20"/>
+          <w:szCs w:val="20"/>
+          <w:lang w:eastAsia="en-GB"/>
+        </w:rPr>
+      </w:pPr>
+    </w:p>
+    <w:p>
+      <w:pPr>
+        <w:tabs>
+          <w:tab w:val="left" w:pos="916"/>
+          <w:tab w:val="left" w:pos="1832"/>
+          <w:tab w:val="left" w:pos="2748"/>
+          <w:tab w:val="left" w:pos="3664"/>
+          <w:tab w:val="left" w:pos="4580"/>
+          <w:tab w:val="left" w:pos="5496"/>
+          <w:tab w:val="left" w:pos="6412"/>
+          <w:tab w:val="left" w:pos="7328"/>
+          <w:tab w:val="left" w:pos="8244"/>
+          <w:tab w:val="left" w:pos="9160"/>
+          <w:tab w:val="left" w:pos="10076"/>
+          <w:tab w:val="left" w:pos="10992"/>
+          <w:tab w:val="left" w:pos="11908"/>
+          <w:tab w:val="left" w:pos="12824"/>
+          <w:tab w:val="left" w:pos="13740"/>
+          <w:tab w:val="left" w:pos="14656"/>
+        </w:tabs>
+        <w:spacing w:after="0" w:line="240" w:lineRule="auto"/>
+        <w:rPr>
+          <w:rFonts w:ascii="Courier New" w:eastAsia="Times New Roman" w:hAnsi="Courier New" w:cs="Courier New"/>
+          <w:color w:val="000000"/>
+          <w:sz w:val="20"/>
+          <w:szCs w:val="20"/>
+          <w:lang w:eastAsia="en-GB"/>
+        </w:rPr>
+      </w:pPr>
+      <w:r>
+        <w:rPr>
+          <w:rFonts w:ascii="Courier New" w:eastAsia="Times New Roman" w:hAnsi="Courier New" w:cs="Courier New"/>
+          <w:color w:val="000000"/>
+          <w:sz w:val="20"/>
+          <w:szCs w:val="20"/>
+          <w:lang w:eastAsia="en-GB"/>
+        </w:rPr>
+        <w:t>Forms.py</w:t>
+      </w:r>
+    </w:p>
+    <w:p>
+      <w:pPr>
+        <w:tabs>
+          <w:tab w:val="left" w:pos="916"/>
+          <w:tab w:val="left" w:pos="1832"/>
+          <w:tab w:val="left" w:pos="2748"/>
+          <w:tab w:val="left" w:pos="3664"/>
+          <w:tab w:val="left" w:pos="4580"/>
+          <w:tab w:val="left" w:pos="5496"/>
+          <w:tab w:val="left" w:pos="6412"/>
+          <w:tab w:val="left" w:pos="7328"/>
+          <w:tab w:val="left" w:pos="8244"/>
+          <w:tab w:val="left" w:pos="9160"/>
+          <w:tab w:val="left" w:pos="10076"/>
+          <w:tab w:val="left" w:pos="10992"/>
+          <w:tab w:val="left" w:pos="11908"/>
+          <w:tab w:val="left" w:pos="12824"/>
+          <w:tab w:val="left" w:pos="13740"/>
+          <w:tab w:val="left" w:pos="14656"/>
+        </w:tabs>
+        <w:spacing w:after="0" w:line="240" w:lineRule="auto"/>
+        <w:rPr>
+          <w:rFonts w:ascii="Courier New" w:eastAsia="Times New Roman" w:hAnsi="Courier New" w:cs="Courier New"/>
+          <w:color w:val="000000"/>
+          <w:sz w:val="20"/>
+          <w:szCs w:val="20"/>
+          <w:lang w:eastAsia="en-GB"/>
+        </w:rPr>
+      </w:pPr>
+      <w:r>
+        <w:rPr>
+          <w:rFonts w:ascii="Courier New" w:eastAsia="Times New Roman" w:hAnsi="Courier New" w:cs="Courier New"/>
+          <w:color w:val="000000"/>
+          <w:sz w:val="20"/>
+          <w:szCs w:val="20"/>
+          <w:lang w:eastAsia="en-GB"/>
+        </w:rPr>
+        <w:t>2.0.</w:t>
+      </w:r>
+    </w:p>
+    <w:p>
+      <w:pPr>
+        <w:tabs>
+          <w:tab w:val="left" w:pos="916"/>
+          <w:tab w:val="left" w:pos="1832"/>
+          <w:tab w:val="left" w:pos="2748"/>
+          <w:tab w:val="left" w:pos="3664"/>
+          <w:tab w:val="left" w:pos="4580"/>
+          <w:tab w:val="left" w:pos="5496"/>
+          <w:tab w:val="left" w:pos="6412"/>
+          <w:tab w:val="left" w:pos="7328"/>
+          <w:tab w:val="left" w:pos="8244"/>
+          <w:tab w:val="left" w:pos="9160"/>
+          <w:tab w:val="left" w:pos="10076"/>
+          <w:tab w:val="left" w:pos="10992"/>
+          <w:tab w:val="left" w:pos="11908"/>
+          <w:tab w:val="left" w:pos="12824"/>
+          <w:tab w:val="left" w:pos="13740"/>
+          <w:tab w:val="left" w:pos="14656"/>
+        </w:tabs>
+        <w:spacing w:after="0" w:line="240" w:lineRule="auto"/>
+        <w:rPr>
+          <w:rFonts w:ascii="Courier New" w:eastAsia="Times New Roman" w:hAnsi="Courier New" w:cs="Courier New"/>
+          <w:color w:val="000000"/>
+          <w:sz w:val="20"/>
+          <w:szCs w:val="20"/>
+          <w:lang w:eastAsia="en-GB"/>
+        </w:rPr>
+      </w:pPr>
+      <w:proofErr w:type="gramStart"/>
+      <w:r>
+        <w:rPr>
+          <w:rFonts w:ascii="Courier New" w:eastAsia="Times New Roman" w:hAnsi="Courier New" w:cs="Courier New"/>
+          <w:color w:val="000000"/>
+          <w:sz w:val="20"/>
+          <w:szCs w:val="20"/>
+          <w:lang w:eastAsia="en-GB"/>
+        </w:rPr>
+        <w:t>create</w:t>
+      </w:r>
+      <w:proofErr w:type="gramEnd"/>
+      <w:r>
+        <w:rPr>
+          <w:rFonts w:ascii="Courier New" w:eastAsia="Times New Roman" w:hAnsi="Courier New" w:cs="Courier New"/>
+          <w:color w:val="000000"/>
+          <w:sz w:val="20"/>
+          <w:szCs w:val="20"/>
+          <w:lang w:eastAsia="en-GB"/>
+        </w:rPr>
+        <w:t xml:space="preserve"> getter method </w:t>
+      </w:r>
+      <w:proofErr w:type="spellStart"/>
+      <w:r>
+        <w:rPr>
+          <w:rFonts w:ascii="Courier New" w:eastAsia="Times New Roman" w:hAnsi="Courier New" w:cs="Courier New"/>
+          <w:color w:val="000000"/>
+          <w:sz w:val="20"/>
+          <w:szCs w:val="20"/>
+          <w:lang w:eastAsia="en-GB"/>
+        </w:rPr>
+        <w:t>e.g</w:t>
+      </w:r>
+      <w:proofErr w:type="spellEnd"/>
+      <w:r>
+        <w:rPr>
+          <w:rFonts w:ascii="Courier New" w:eastAsia="Times New Roman" w:hAnsi="Courier New" w:cs="Courier New"/>
+          <w:color w:val="000000"/>
+          <w:sz w:val="20"/>
+          <w:szCs w:val="20"/>
+          <w:lang w:eastAsia="en-GB"/>
+        </w:rPr>
+        <w:t xml:space="preserve"> </w:t>
+      </w:r>
+      <w:proofErr w:type="spellStart"/>
+      <w:r>
+        <w:rPr>
+          <w:rFonts w:ascii="Courier New" w:eastAsia="Times New Roman" w:hAnsi="Courier New" w:cs="Courier New"/>
+          <w:color w:val="000000"/>
+          <w:sz w:val="20"/>
+          <w:szCs w:val="20"/>
+          <w:lang w:eastAsia="en-GB"/>
+        </w:rPr>
+        <w:t>get_choice</w:t>
+      </w:r>
+      <w:proofErr w:type="spellEnd"/>
+      <w:r>
+        <w:rPr>
+          <w:rFonts w:ascii="Courier New" w:eastAsia="Times New Roman" w:hAnsi="Courier New" w:cs="Courier New"/>
+          <w:color w:val="000000"/>
+          <w:sz w:val="20"/>
+          <w:szCs w:val="20"/>
+          <w:lang w:eastAsia="en-GB"/>
+        </w:rPr>
+        <w:t xml:space="preserve">() ,to retrieve question model option list value for </w:t>
+      </w:r>
+      <w:proofErr w:type="spellStart"/>
+      <w:r>
+        <w:rPr>
+          <w:rFonts w:ascii="Courier New" w:eastAsia="Times New Roman" w:hAnsi="Courier New" w:cs="Courier New"/>
+          <w:color w:val="000000"/>
+          <w:sz w:val="20"/>
+          <w:szCs w:val="20"/>
+          <w:lang w:eastAsia="en-GB"/>
+        </w:rPr>
+        <w:t>specfic</w:t>
+      </w:r>
+      <w:proofErr w:type="spellEnd"/>
+      <w:r>
+        <w:rPr>
+          <w:rFonts w:ascii="Courier New" w:eastAsia="Times New Roman" w:hAnsi="Courier New" w:cs="Courier New"/>
+          <w:color w:val="000000"/>
+          <w:sz w:val="20"/>
+          <w:szCs w:val="20"/>
+          <w:lang w:eastAsia="en-GB"/>
+        </w:rPr>
+        <w:t xml:space="preserve"> question </w:t>
+      </w:r>
+    </w:p>
+    <w:p>
+      <w:pPr>
+        <w:tabs>
+          <w:tab w:val="left" w:pos="916"/>
+          <w:tab w:val="left" w:pos="1832"/>
+          <w:tab w:val="left" w:pos="2748"/>
+          <w:tab w:val="left" w:pos="3664"/>
+          <w:tab w:val="left" w:pos="4580"/>
+          <w:tab w:val="left" w:pos="5496"/>
+          <w:tab w:val="left" w:pos="6412"/>
+          <w:tab w:val="left" w:pos="7328"/>
+          <w:tab w:val="left" w:pos="8244"/>
+          <w:tab w:val="left" w:pos="9160"/>
+          <w:tab w:val="left" w:pos="10076"/>
+          <w:tab w:val="left" w:pos="10992"/>
+          <w:tab w:val="left" w:pos="11908"/>
+          <w:tab w:val="left" w:pos="12824"/>
+          <w:tab w:val="left" w:pos="13740"/>
+          <w:tab w:val="left" w:pos="14656"/>
+        </w:tabs>
+        <w:spacing w:after="0" w:line="240" w:lineRule="auto"/>
+        <w:rPr>
+          <w:rFonts w:ascii="Courier New" w:eastAsia="Times New Roman" w:hAnsi="Courier New" w:cs="Courier New"/>
+          <w:color w:val="000000"/>
+          <w:sz w:val="20"/>
+          <w:szCs w:val="20"/>
+          <w:lang w:eastAsia="en-GB"/>
+        </w:rPr>
+      </w:pPr>
+      <w:proofErr w:type="gramStart"/>
+      <w:r>
+        <w:rPr>
+          <w:rFonts w:ascii="Courier New" w:eastAsia="Times New Roman" w:hAnsi="Courier New" w:cs="Courier New"/>
+          <w:color w:val="000000"/>
+          <w:sz w:val="20"/>
+          <w:szCs w:val="20"/>
+          <w:lang w:eastAsia="en-GB"/>
+        </w:rPr>
+        <w:t>if</w:t>
+      </w:r>
+      <w:proofErr w:type="gramEnd"/>
+      <w:r>
+        <w:rPr>
+          <w:rFonts w:ascii="Courier New" w:eastAsia="Times New Roman" w:hAnsi="Courier New" w:cs="Courier New"/>
+          <w:color w:val="000000"/>
+          <w:sz w:val="20"/>
+          <w:szCs w:val="20"/>
+          <w:lang w:eastAsia="en-GB"/>
+        </w:rPr>
+        <w:t xml:space="preserve"> the question is of select type and </w:t>
+      </w:r>
+      <w:proofErr w:type="spellStart"/>
+      <w:r>
+        <w:rPr>
+          <w:rFonts w:ascii="Courier New" w:eastAsia="Times New Roman" w:hAnsi="Courier New" w:cs="Courier New"/>
+          <w:color w:val="000000"/>
+          <w:sz w:val="20"/>
+          <w:szCs w:val="20"/>
+          <w:lang w:eastAsia="en-GB"/>
+        </w:rPr>
+        <w:t>popolute</w:t>
+      </w:r>
+      <w:proofErr w:type="spellEnd"/>
+      <w:r>
+        <w:rPr>
+          <w:rFonts w:ascii="Courier New" w:eastAsia="Times New Roman" w:hAnsi="Courier New" w:cs="Courier New"/>
+          <w:color w:val="000000"/>
+          <w:sz w:val="20"/>
+          <w:szCs w:val="20"/>
+          <w:lang w:eastAsia="en-GB"/>
+        </w:rPr>
+        <w:t xml:space="preserve"> choices </w:t>
+      </w:r>
+    </w:p>
+    <w:p>
+      <w:pPr>
+        <w:tabs>
+          <w:tab w:val="left" w:pos="916"/>
+          <w:tab w:val="left" w:pos="1832"/>
+          <w:tab w:val="left" w:pos="2748"/>
+          <w:tab w:val="left" w:pos="3664"/>
+          <w:tab w:val="left" w:pos="4580"/>
+          <w:tab w:val="left" w:pos="5496"/>
+          <w:tab w:val="left" w:pos="6412"/>
+          <w:tab w:val="left" w:pos="7328"/>
+          <w:tab w:val="left" w:pos="8244"/>
+          <w:tab w:val="left" w:pos="9160"/>
+          <w:tab w:val="left" w:pos="10076"/>
+          <w:tab w:val="left" w:pos="10992"/>
+          <w:tab w:val="left" w:pos="11908"/>
+          <w:tab w:val="left" w:pos="12824"/>
+          <w:tab w:val="left" w:pos="13740"/>
+          <w:tab w:val="left" w:pos="14656"/>
+        </w:tabs>
+        <w:spacing w:after="0" w:line="240" w:lineRule="auto"/>
+        <w:rPr>
+          <w:rFonts w:ascii="Courier New" w:eastAsia="Times New Roman" w:hAnsi="Courier New" w:cs="Courier New"/>
+          <w:color w:val="000000"/>
+          <w:sz w:val="20"/>
+          <w:szCs w:val="20"/>
+          <w:lang w:eastAsia="en-GB"/>
+        </w:rPr>
+      </w:pPr>
+      <w:r>
+        <w:rPr>
+          <w:rFonts w:ascii="Courier New" w:eastAsia="Times New Roman" w:hAnsi="Courier New" w:cs="Courier New"/>
+          <w:color w:val="000000"/>
+          <w:sz w:val="20"/>
+          <w:szCs w:val="20"/>
+          <w:lang w:eastAsia="en-GB"/>
+        </w:rPr>
+        <w:t>2.1.</w:t>
+      </w:r>
+    </w:p>
+    <w:p>
+      <w:pPr>
+        <w:tabs>
+          <w:tab w:val="left" w:pos="916"/>
+          <w:tab w:val="left" w:pos="1832"/>
+          <w:tab w:val="left" w:pos="2748"/>
+          <w:tab w:val="left" w:pos="3664"/>
+          <w:tab w:val="left" w:pos="4580"/>
+          <w:tab w:val="left" w:pos="5496"/>
+          <w:tab w:val="left" w:pos="6412"/>
+          <w:tab w:val="left" w:pos="7328"/>
+          <w:tab w:val="left" w:pos="8244"/>
+          <w:tab w:val="left" w:pos="9160"/>
+          <w:tab w:val="left" w:pos="10076"/>
+          <w:tab w:val="left" w:pos="10992"/>
+          <w:tab w:val="left" w:pos="11908"/>
+          <w:tab w:val="left" w:pos="12824"/>
+          <w:tab w:val="left" w:pos="13740"/>
+          <w:tab w:val="left" w:pos="14656"/>
+        </w:tabs>
+        <w:spacing w:after="0" w:line="240" w:lineRule="auto"/>
+        <w:rPr>
+          <w:rFonts w:ascii="Courier New" w:eastAsia="Times New Roman" w:hAnsi="Courier New" w:cs="Courier New"/>
+          <w:color w:val="000000"/>
+          <w:sz w:val="20"/>
+          <w:szCs w:val="20"/>
+          <w:lang w:eastAsia="en-GB"/>
+        </w:rPr>
+      </w:pPr>
+      <w:proofErr w:type="gramStart"/>
+      <w:r>
+        <w:rPr>
+          <w:rFonts w:ascii="Courier New" w:eastAsia="Times New Roman" w:hAnsi="Courier New" w:cs="Courier New"/>
+          <w:color w:val="000000"/>
+          <w:sz w:val="20"/>
+          <w:szCs w:val="20"/>
+          <w:lang w:eastAsia="en-GB"/>
+        </w:rPr>
+        <w:t>create</w:t>
+      </w:r>
+      <w:proofErr w:type="gramEnd"/>
+      <w:r>
+        <w:rPr>
+          <w:rFonts w:ascii="Courier New" w:eastAsia="Times New Roman" w:hAnsi="Courier New" w:cs="Courier New"/>
+          <w:color w:val="000000"/>
+          <w:sz w:val="20"/>
+          <w:szCs w:val="20"/>
+          <w:lang w:eastAsia="en-GB"/>
+        </w:rPr>
+        <w:t xml:space="preserve"> empty list of tuple , </w:t>
+      </w:r>
+      <w:proofErr w:type="spellStart"/>
+      <w:r>
+        <w:rPr>
+          <w:rFonts w:ascii="Courier New" w:eastAsia="Times New Roman" w:hAnsi="Courier New" w:cs="Courier New"/>
+          <w:color w:val="000000"/>
+          <w:sz w:val="20"/>
+          <w:szCs w:val="20"/>
+          <w:lang w:eastAsia="en-GB"/>
+        </w:rPr>
+        <w:t>key,value</w:t>
+      </w:r>
+      <w:proofErr w:type="spellEnd"/>
+      <w:r>
+        <w:rPr>
+          <w:rFonts w:ascii="Courier New" w:eastAsia="Times New Roman" w:hAnsi="Courier New" w:cs="Courier New"/>
+          <w:color w:val="000000"/>
+          <w:sz w:val="20"/>
+          <w:szCs w:val="20"/>
+          <w:lang w:eastAsia="en-GB"/>
+        </w:rPr>
+        <w:t xml:space="preserve"> to store choices for form field </w:t>
+      </w:r>
+      <w:proofErr w:type="spellStart"/>
+      <w:r>
+        <w:rPr>
+          <w:rFonts w:ascii="Courier New" w:eastAsia="Times New Roman" w:hAnsi="Courier New" w:cs="Courier New"/>
+          <w:color w:val="000000"/>
+          <w:sz w:val="20"/>
+          <w:szCs w:val="20"/>
+          <w:lang w:eastAsia="en-GB"/>
+        </w:rPr>
+        <w:t>e.g</w:t>
+      </w:r>
+      <w:proofErr w:type="spellEnd"/>
+      <w:r>
+        <w:rPr>
+          <w:rFonts w:ascii="Courier New" w:eastAsia="Times New Roman" w:hAnsi="Courier New" w:cs="Courier New"/>
+          <w:color w:val="000000"/>
+          <w:sz w:val="20"/>
+          <w:szCs w:val="20"/>
+          <w:lang w:eastAsia="en-GB"/>
+        </w:rPr>
+        <w:t xml:space="preserve"> ((1 , 'I </w:t>
+      </w:r>
+      <w:proofErr w:type="spellStart"/>
+      <w:r>
+        <w:rPr>
+          <w:rFonts w:ascii="Courier New" w:eastAsia="Times New Roman" w:hAnsi="Courier New" w:cs="Courier New"/>
+          <w:color w:val="000000"/>
+          <w:sz w:val="20"/>
+          <w:szCs w:val="20"/>
+          <w:lang w:eastAsia="en-GB"/>
+        </w:rPr>
+        <w:t>dont</w:t>
+      </w:r>
+      <w:proofErr w:type="spellEnd"/>
+      <w:r>
+        <w:rPr>
+          <w:rFonts w:ascii="Courier New" w:eastAsia="Times New Roman" w:hAnsi="Courier New" w:cs="Courier New"/>
+          <w:color w:val="000000"/>
+          <w:sz w:val="20"/>
+          <w:szCs w:val="20"/>
+          <w:lang w:eastAsia="en-GB"/>
+        </w:rPr>
+        <w:t xml:space="preserve"> Know '),(2,'Yes I do'),(3,Not applicable)</w:t>
+      </w:r>
+    </w:p>
+    <w:p>
+      <w:pPr>
+        <w:tabs>
+          <w:tab w:val="left" w:pos="916"/>
+          <w:tab w:val="left" w:pos="1832"/>
+          <w:tab w:val="left" w:pos="2748"/>
+          <w:tab w:val="left" w:pos="3664"/>
+          <w:tab w:val="left" w:pos="4580"/>
+          <w:tab w:val="left" w:pos="5496"/>
+          <w:tab w:val="left" w:pos="6412"/>
+          <w:tab w:val="left" w:pos="7328"/>
+          <w:tab w:val="left" w:pos="8244"/>
+          <w:tab w:val="left" w:pos="9160"/>
+          <w:tab w:val="left" w:pos="10076"/>
+          <w:tab w:val="left" w:pos="10992"/>
+          <w:tab w:val="left" w:pos="11908"/>
+          <w:tab w:val="left" w:pos="12824"/>
+          <w:tab w:val="left" w:pos="13740"/>
+          <w:tab w:val="left" w:pos="14656"/>
+        </w:tabs>
+        <w:spacing w:after="0" w:line="240" w:lineRule="auto"/>
+        <w:rPr>
+          <w:rFonts w:ascii="Courier New" w:eastAsia="Times New Roman" w:hAnsi="Courier New" w:cs="Courier New"/>
+          <w:color w:val="000000"/>
+          <w:sz w:val="20"/>
+          <w:szCs w:val="20"/>
+          <w:lang w:eastAsia="en-GB"/>
+        </w:rPr>
+      </w:pPr>
+      <w:r>
+        <w:rPr>
+          <w:rFonts w:ascii="Courier New" w:eastAsia="Times New Roman" w:hAnsi="Courier New" w:cs="Courier New"/>
+          <w:color w:val="000000"/>
+          <w:sz w:val="20"/>
+          <w:szCs w:val="20"/>
+          <w:lang w:eastAsia="en-GB"/>
+        </w:rPr>
+        <w:t>2.2.</w:t>
+      </w:r>
+    </w:p>
+    <w:p>
+      <w:pPr>
+        <w:tabs>
+          <w:tab w:val="left" w:pos="916"/>
+          <w:tab w:val="left" w:pos="1832"/>
+          <w:tab w:val="left" w:pos="2748"/>
+          <w:tab w:val="left" w:pos="3664"/>
+          <w:tab w:val="left" w:pos="4580"/>
+          <w:tab w:val="left" w:pos="5496"/>
+          <w:tab w:val="left" w:pos="6412"/>
+          <w:tab w:val="left" w:pos="7328"/>
+          <w:tab w:val="left" w:pos="8244"/>
+          <w:tab w:val="left" w:pos="9160"/>
+          <w:tab w:val="left" w:pos="10076"/>
+          <w:tab w:val="left" w:pos="10992"/>
+          <w:tab w:val="left" w:pos="11908"/>
+          <w:tab w:val="left" w:pos="12824"/>
+          <w:tab w:val="left" w:pos="13740"/>
+          <w:tab w:val="left" w:pos="14656"/>
+        </w:tabs>
+        <w:spacing w:after="0" w:line="240" w:lineRule="auto"/>
+        <w:rPr>
+          <w:rFonts w:ascii="Courier New" w:eastAsia="Times New Roman" w:hAnsi="Courier New" w:cs="Courier New"/>
+          <w:color w:val="000000"/>
+          <w:sz w:val="20"/>
+          <w:szCs w:val="20"/>
+          <w:lang w:eastAsia="en-GB"/>
+        </w:rPr>
+      </w:pPr>
+      <w:r>
+        <w:rPr>
+          <w:rFonts w:ascii="Courier New" w:eastAsia="Times New Roman" w:hAnsi="Courier New" w:cs="Courier New"/>
+          <w:color w:val="000000"/>
+          <w:sz w:val="20"/>
+          <w:szCs w:val="20"/>
+          <w:lang w:eastAsia="en-GB"/>
+        </w:rPr>
+        <w:t xml:space="preserve">Create class that will subclass </w:t>
+      </w:r>
+      <w:proofErr w:type="spellStart"/>
+      <w:r>
+        <w:rPr>
+          <w:rFonts w:ascii="Courier New" w:eastAsia="Times New Roman" w:hAnsi="Courier New" w:cs="Courier New"/>
+          <w:color w:val="000000"/>
+          <w:sz w:val="20"/>
+          <w:szCs w:val="20"/>
+          <w:lang w:eastAsia="en-GB"/>
+        </w:rPr>
+        <w:t>Forms.forms</w:t>
+      </w:r>
+      <w:proofErr w:type="spellEnd"/>
+      <w:r>
+        <w:rPr>
+          <w:rFonts w:ascii="Courier New" w:eastAsia="Times New Roman" w:hAnsi="Courier New" w:cs="Courier New"/>
+          <w:color w:val="000000"/>
+          <w:sz w:val="20"/>
+          <w:szCs w:val="20"/>
+          <w:lang w:eastAsia="en-GB"/>
+        </w:rPr>
+        <w:t xml:space="preserve"> or </w:t>
+      </w:r>
+      <w:proofErr w:type="spellStart"/>
+      <w:r>
+        <w:rPr>
+          <w:rFonts w:ascii="Courier New" w:eastAsia="Times New Roman" w:hAnsi="Courier New" w:cs="Courier New"/>
+          <w:color w:val="000000"/>
+          <w:sz w:val="20"/>
+          <w:szCs w:val="20"/>
+          <w:lang w:eastAsia="en-GB"/>
+        </w:rPr>
+        <w:t>Basform</w:t>
+      </w:r>
+      <w:proofErr w:type="spellEnd"/>
+      <w:r>
+        <w:rPr>
+          <w:rFonts w:ascii="Courier New" w:eastAsia="Times New Roman" w:hAnsi="Courier New" w:cs="Courier New"/>
+          <w:color w:val="000000"/>
+          <w:sz w:val="20"/>
+          <w:szCs w:val="20"/>
+          <w:lang w:eastAsia="en-GB"/>
+        </w:rPr>
+        <w:t xml:space="preserve"> and </w:t>
+      </w:r>
+      <w:proofErr w:type="spellStart"/>
+      <w:r>
+        <w:rPr>
+          <w:rFonts w:ascii="Courier New" w:eastAsia="Times New Roman" w:hAnsi="Courier New" w:cs="Courier New"/>
+          <w:color w:val="000000"/>
+          <w:sz w:val="20"/>
+          <w:szCs w:val="20"/>
+          <w:lang w:eastAsia="en-GB"/>
+        </w:rPr>
+        <w:t>overide</w:t>
+      </w:r>
+      <w:proofErr w:type="spellEnd"/>
+      <w:r>
+        <w:rPr>
+          <w:rFonts w:ascii="Courier New" w:eastAsia="Times New Roman" w:hAnsi="Courier New" w:cs="Courier New"/>
+          <w:color w:val="000000"/>
+          <w:sz w:val="20"/>
+          <w:szCs w:val="20"/>
+          <w:lang w:eastAsia="en-GB"/>
+        </w:rPr>
+        <w:t xml:space="preserve"> the super __</w:t>
+      </w:r>
+      <w:proofErr w:type="spellStart"/>
+      <w:r>
+        <w:rPr>
+          <w:rFonts w:ascii="Courier New" w:eastAsia="Times New Roman" w:hAnsi="Courier New" w:cs="Courier New"/>
+          <w:color w:val="000000"/>
+          <w:sz w:val="20"/>
+          <w:szCs w:val="20"/>
+          <w:lang w:eastAsia="en-GB"/>
+        </w:rPr>
+        <w:t>init</w:t>
+      </w:r>
+      <w:proofErr w:type="spellEnd"/>
+      <w:r>
+        <w:rPr>
+          <w:rFonts w:ascii="Courier New" w:eastAsia="Times New Roman" w:hAnsi="Courier New" w:cs="Courier New"/>
+          <w:color w:val="000000"/>
+          <w:sz w:val="20"/>
+          <w:szCs w:val="20"/>
+          <w:lang w:eastAsia="en-GB"/>
+        </w:rPr>
+        <w:t>__</w:t>
+      </w:r>
+    </w:p>
+    <w:p>
+      <w:pPr>
+        <w:tabs>
+          <w:tab w:val="left" w:pos="916"/>
+          <w:tab w:val="left" w:pos="1832"/>
+          <w:tab w:val="left" w:pos="2748"/>
+          <w:tab w:val="left" w:pos="3664"/>
+          <w:tab w:val="left" w:pos="4580"/>
+          <w:tab w:val="left" w:pos="5496"/>
+          <w:tab w:val="left" w:pos="6412"/>
+          <w:tab w:val="left" w:pos="7328"/>
+          <w:tab w:val="left" w:pos="8244"/>
+          <w:tab w:val="left" w:pos="9160"/>
+          <w:tab w:val="left" w:pos="10076"/>
+          <w:tab w:val="left" w:pos="10992"/>
+          <w:tab w:val="left" w:pos="11908"/>
+          <w:tab w:val="left" w:pos="12824"/>
+          <w:tab w:val="left" w:pos="13740"/>
+          <w:tab w:val="left" w:pos="14656"/>
+        </w:tabs>
+        <w:spacing w:after="0" w:line="240" w:lineRule="auto"/>
+        <w:rPr>
+          <w:rFonts w:ascii="Courier New" w:eastAsia="Times New Roman" w:hAnsi="Courier New" w:cs="Courier New"/>
+          <w:color w:val="000000"/>
+          <w:sz w:val="20"/>
+          <w:szCs w:val="20"/>
+          <w:lang w:eastAsia="en-GB"/>
+        </w:rPr>
+      </w:pPr>
+      <w:proofErr w:type="gramStart"/>
+      <w:r>
+        <w:rPr>
+          <w:rFonts w:ascii="Courier New" w:eastAsia="Times New Roman" w:hAnsi="Courier New" w:cs="Courier New"/>
+          <w:color w:val="000000"/>
+          <w:sz w:val="20"/>
+          <w:szCs w:val="20"/>
+          <w:lang w:eastAsia="en-GB"/>
+        </w:rPr>
+        <w:t>to</w:t>
+      </w:r>
+      <w:proofErr w:type="gramEnd"/>
+      <w:r>
+        <w:rPr>
+          <w:rFonts w:ascii="Courier New" w:eastAsia="Times New Roman" w:hAnsi="Courier New" w:cs="Courier New"/>
+          <w:color w:val="000000"/>
+          <w:sz w:val="20"/>
+          <w:szCs w:val="20"/>
+          <w:lang w:eastAsia="en-GB"/>
+        </w:rPr>
+        <w:t xml:space="preserve"> ensure the select field refreshes on each form initiation/creation.</w:t>
+      </w:r>
+    </w:p>
+    <w:p>
+      <w:pPr>
+        <w:tabs>
+          <w:tab w:val="left" w:pos="916"/>
+          <w:tab w:val="left" w:pos="1832"/>
+          <w:tab w:val="left" w:pos="2748"/>
+          <w:tab w:val="left" w:pos="3664"/>
+          <w:tab w:val="left" w:pos="4580"/>
+          <w:tab w:val="left" w:pos="5496"/>
+          <w:tab w:val="left" w:pos="6412"/>
+          <w:tab w:val="left" w:pos="7328"/>
+          <w:tab w:val="left" w:pos="8244"/>
+          <w:tab w:val="left" w:pos="9160"/>
+          <w:tab w:val="left" w:pos="10076"/>
+          <w:tab w:val="left" w:pos="10992"/>
+          <w:tab w:val="left" w:pos="11908"/>
+          <w:tab w:val="left" w:pos="12824"/>
+          <w:tab w:val="left" w:pos="13740"/>
+          <w:tab w:val="left" w:pos="14656"/>
+        </w:tabs>
+        <w:spacing w:after="0" w:line="240" w:lineRule="auto"/>
+        <w:rPr>
+          <w:rFonts w:ascii="Courier New" w:eastAsia="Times New Roman" w:hAnsi="Courier New" w:cs="Courier New"/>
+          <w:color w:val="000000"/>
+          <w:sz w:val="20"/>
+          <w:szCs w:val="20"/>
+          <w:lang w:eastAsia="en-GB"/>
+        </w:rPr>
+      </w:pPr>
+      <w:r>
+        <w:rPr>
+          <w:rFonts w:ascii="Courier New" w:eastAsia="Times New Roman" w:hAnsi="Courier New" w:cs="Courier New"/>
+          <w:color w:val="000000"/>
+          <w:sz w:val="20"/>
+          <w:szCs w:val="20"/>
+          <w:lang w:eastAsia="en-GB"/>
+        </w:rPr>
+        <w:t xml:space="preserve">2.3 </w:t>
+      </w:r>
+    </w:p>
+    <w:p>
+      <w:pPr>
+        <w:tabs>
+          <w:tab w:val="left" w:pos="916"/>
+          <w:tab w:val="left" w:pos="1832"/>
+          <w:tab w:val="left" w:pos="2748"/>
+          <w:tab w:val="left" w:pos="3664"/>
+          <w:tab w:val="left" w:pos="4580"/>
+          <w:tab w:val="left" w:pos="5496"/>
+          <w:tab w:val="left" w:pos="6412"/>
+          <w:tab w:val="left" w:pos="7328"/>
+          <w:tab w:val="left" w:pos="8244"/>
+          <w:tab w:val="left" w:pos="9160"/>
+          <w:tab w:val="left" w:pos="10076"/>
+          <w:tab w:val="left" w:pos="10992"/>
+          <w:tab w:val="left" w:pos="11908"/>
+          <w:tab w:val="left" w:pos="12824"/>
+          <w:tab w:val="left" w:pos="13740"/>
+          <w:tab w:val="left" w:pos="14656"/>
+        </w:tabs>
+        <w:spacing w:after="0" w:line="240" w:lineRule="auto"/>
+        <w:rPr>
+          <w:rFonts w:ascii="Courier New" w:eastAsia="Times New Roman" w:hAnsi="Courier New" w:cs="Courier New"/>
+          <w:color w:val="000000"/>
+          <w:sz w:val="20"/>
+          <w:szCs w:val="20"/>
+          <w:lang w:eastAsia="en-GB"/>
+        </w:rPr>
+      </w:pPr>
+      <w:proofErr w:type="spellStart"/>
+      <w:proofErr w:type="gramStart"/>
+      <w:r>
+        <w:rPr>
+          <w:rFonts w:ascii="Courier New" w:eastAsia="Times New Roman" w:hAnsi="Courier New" w:cs="Courier New"/>
+          <w:color w:val="000000"/>
+          <w:sz w:val="20"/>
+          <w:szCs w:val="20"/>
+          <w:lang w:eastAsia="en-GB"/>
+        </w:rPr>
+        <w:t>overides</w:t>
+      </w:r>
+      <w:proofErr w:type="spellEnd"/>
+      <w:proofErr w:type="gramEnd"/>
+      <w:r>
+        <w:rPr>
+          <w:rFonts w:ascii="Courier New" w:eastAsia="Times New Roman" w:hAnsi="Courier New" w:cs="Courier New"/>
+          <w:color w:val="000000"/>
+          <w:sz w:val="20"/>
+          <w:szCs w:val="20"/>
+          <w:lang w:eastAsia="en-GB"/>
+        </w:rPr>
+        <w:t xml:space="preserve"> form class validate and/or  clean method to ensure select fields value </w:t>
+      </w:r>
+      <w:proofErr w:type="spellStart"/>
+      <w:r>
+        <w:rPr>
+          <w:rFonts w:ascii="Courier New" w:eastAsia="Times New Roman" w:hAnsi="Courier New" w:cs="Courier New"/>
+          <w:color w:val="000000"/>
+          <w:sz w:val="20"/>
+          <w:szCs w:val="20"/>
+          <w:lang w:eastAsia="en-GB"/>
+        </w:rPr>
+        <w:t>valiadates</w:t>
+      </w:r>
+      <w:proofErr w:type="spellEnd"/>
+      <w:r>
+        <w:rPr>
+          <w:rFonts w:ascii="Courier New" w:eastAsia="Times New Roman" w:hAnsi="Courier New" w:cs="Courier New"/>
+          <w:color w:val="000000"/>
+          <w:sz w:val="20"/>
+          <w:szCs w:val="20"/>
+          <w:lang w:eastAsia="en-GB"/>
+        </w:rPr>
+        <w:t>.</w:t>
+      </w:r>
+    </w:p>
+    <w:p>
+      <w:pPr>
+        <w:tabs>
+          <w:tab w:val="left" w:pos="916"/>
+          <w:tab w:val="left" w:pos="1832"/>
+          <w:tab w:val="left" w:pos="2748"/>
+          <w:tab w:val="left" w:pos="3664"/>
+          <w:tab w:val="left" w:pos="4580"/>
+          <w:tab w:val="left" w:pos="5496"/>
+          <w:tab w:val="left" w:pos="6412"/>
+          <w:tab w:val="left" w:pos="7328"/>
+          <w:tab w:val="left" w:pos="8244"/>
+          <w:tab w:val="left" w:pos="9160"/>
+          <w:tab w:val="left" w:pos="10076"/>
+          <w:tab w:val="left" w:pos="10992"/>
+          <w:tab w:val="left" w:pos="11908"/>
+          <w:tab w:val="left" w:pos="12824"/>
+          <w:tab w:val="left" w:pos="13740"/>
+          <w:tab w:val="left" w:pos="14656"/>
+        </w:tabs>
+        <w:spacing w:after="0" w:line="240" w:lineRule="auto"/>
+        <w:rPr>
+          <w:rFonts w:ascii="Courier New" w:eastAsia="Times New Roman" w:hAnsi="Courier New" w:cs="Courier New"/>
+          <w:color w:val="000000"/>
+          <w:sz w:val="20"/>
+          <w:szCs w:val="20"/>
+          <w:lang w:eastAsia="en-GB"/>
+        </w:rPr>
+      </w:pPr>
+      <w:r>
+        <w:rPr>
+          <w:rFonts w:ascii="Courier New" w:eastAsia="Times New Roman" w:hAnsi="Courier New" w:cs="Courier New"/>
+          <w:color w:val="000000"/>
+          <w:sz w:val="20"/>
+          <w:szCs w:val="20"/>
+          <w:lang w:eastAsia="en-GB"/>
+        </w:rPr>
+        <w:t>2.4</w:t>
+      </w:r>
+    </w:p>
+    <w:p>
+      <w:pPr>
+        <w:tabs>
+          <w:tab w:val="left" w:pos="916"/>
+          <w:tab w:val="left" w:pos="1832"/>
+          <w:tab w:val="left" w:pos="2748"/>
+          <w:tab w:val="left" w:pos="3664"/>
+          <w:tab w:val="left" w:pos="4580"/>
+          <w:tab w:val="left" w:pos="5496"/>
+          <w:tab w:val="left" w:pos="6412"/>
+          <w:tab w:val="left" w:pos="7328"/>
+          <w:tab w:val="left" w:pos="8244"/>
+          <w:tab w:val="left" w:pos="9160"/>
+          <w:tab w:val="left" w:pos="10076"/>
+          <w:tab w:val="left" w:pos="10992"/>
+          <w:tab w:val="left" w:pos="11908"/>
+          <w:tab w:val="left" w:pos="12824"/>
+          <w:tab w:val="left" w:pos="13740"/>
+          <w:tab w:val="left" w:pos="14656"/>
+        </w:tabs>
+        <w:spacing w:after="0" w:line="240" w:lineRule="auto"/>
+        <w:rPr>
+          <w:rFonts w:ascii="Courier New" w:eastAsia="Times New Roman" w:hAnsi="Courier New" w:cs="Courier New"/>
+          <w:color w:val="000000"/>
+          <w:sz w:val="20"/>
+          <w:szCs w:val="20"/>
+          <w:lang w:eastAsia="en-GB"/>
+        </w:rPr>
+      </w:pPr>
+      <w:r>
+        <w:rPr>
+          <w:rFonts w:ascii="Courier New" w:eastAsia="Times New Roman" w:hAnsi="Courier New" w:cs="Courier New"/>
+          <w:color w:val="000000"/>
+          <w:sz w:val="20"/>
+          <w:szCs w:val="20"/>
+          <w:lang w:eastAsia="en-GB"/>
+        </w:rPr>
+        <w:t xml:space="preserve">At form fields creation map questions type select with </w:t>
+      </w:r>
+      <w:proofErr w:type="spellStart"/>
+      <w:proofErr w:type="gramStart"/>
+      <w:r>
+        <w:rPr>
+          <w:rFonts w:ascii="Courier New" w:eastAsia="Times New Roman" w:hAnsi="Courier New" w:cs="Courier New"/>
+          <w:color w:val="000000"/>
+          <w:sz w:val="20"/>
+          <w:szCs w:val="20"/>
+          <w:lang w:eastAsia="en-GB"/>
+        </w:rPr>
+        <w:t>e.g</w:t>
+      </w:r>
+      <w:proofErr w:type="spellEnd"/>
+      <w:r>
+        <w:rPr>
+          <w:rFonts w:ascii="Courier New" w:eastAsia="Times New Roman" w:hAnsi="Courier New" w:cs="Courier New"/>
+          <w:color w:val="000000"/>
+          <w:sz w:val="20"/>
+          <w:szCs w:val="20"/>
+          <w:lang w:eastAsia="en-GB"/>
+        </w:rPr>
+        <w:t xml:space="preserve">  </w:t>
+      </w:r>
+      <w:proofErr w:type="spellStart"/>
+      <w:r>
+        <w:rPr>
+          <w:rFonts w:ascii="Courier New" w:eastAsia="Times New Roman" w:hAnsi="Courier New" w:cs="Courier New"/>
+          <w:color w:val="000000"/>
+          <w:sz w:val="20"/>
+          <w:szCs w:val="20"/>
+          <w:lang w:eastAsia="en-GB"/>
+        </w:rPr>
+        <w:t>self.fields</w:t>
+      </w:r>
+      <w:proofErr w:type="spellEnd"/>
+      <w:proofErr w:type="gramEnd"/>
+      <w:r>
+        <w:rPr>
+          <w:rFonts w:ascii="Courier New" w:eastAsia="Times New Roman" w:hAnsi="Courier New" w:cs="Courier New"/>
+          <w:color w:val="000000"/>
+          <w:sz w:val="20"/>
+          <w:szCs w:val="20"/>
+          <w:lang w:eastAsia="en-GB"/>
+        </w:rPr>
+        <w:t>['</w:t>
+      </w:r>
+      <w:proofErr w:type="spellStart"/>
+      <w:r>
+        <w:rPr>
+          <w:rFonts w:ascii="Courier New" w:eastAsia="Times New Roman" w:hAnsi="Courier New" w:cs="Courier New"/>
+          <w:color w:val="000000"/>
+          <w:sz w:val="20"/>
+          <w:szCs w:val="20"/>
+          <w:lang w:eastAsia="en-GB"/>
+        </w:rPr>
+        <w:t>question_field</w:t>
+      </w:r>
+      <w:proofErr w:type="spellEnd"/>
+      <w:r>
+        <w:rPr>
+          <w:rFonts w:ascii="Courier New" w:eastAsia="Times New Roman" w:hAnsi="Courier New" w:cs="Courier New"/>
+          <w:color w:val="000000"/>
+          <w:sz w:val="20"/>
+          <w:szCs w:val="20"/>
+          <w:lang w:eastAsia="en-GB"/>
+        </w:rPr>
+        <w:t xml:space="preserve">']= </w:t>
+      </w:r>
+      <w:proofErr w:type="spellStart"/>
+      <w:r>
+        <w:rPr>
+          <w:rFonts w:ascii="Courier New" w:eastAsia="Times New Roman" w:hAnsi="Courier New" w:cs="Courier New"/>
+          <w:color w:val="000000"/>
+          <w:sz w:val="20"/>
+          <w:szCs w:val="20"/>
+          <w:lang w:eastAsia="en-GB"/>
+        </w:rPr>
+        <w:t>forms.ChoiceField</w:t>
+      </w:r>
+      <w:proofErr w:type="spellEnd"/>
+      <w:r>
+        <w:rPr>
+          <w:rFonts w:ascii="Courier New" w:eastAsia="Times New Roman" w:hAnsi="Courier New" w:cs="Courier New"/>
+          <w:color w:val="000000"/>
+          <w:sz w:val="20"/>
+          <w:szCs w:val="20"/>
+          <w:lang w:eastAsia="en-GB"/>
+        </w:rPr>
+        <w:t>(</w:t>
+      </w:r>
+    </w:p>
+    <w:p>
+      <w:pPr>
+        <w:tabs>
+          <w:tab w:val="left" w:pos="916"/>
+          <w:tab w:val="left" w:pos="1832"/>
+          <w:tab w:val="left" w:pos="2748"/>
+          <w:tab w:val="left" w:pos="3664"/>
+          <w:tab w:val="left" w:pos="4580"/>
+          <w:tab w:val="left" w:pos="5496"/>
+          <w:tab w:val="left" w:pos="6412"/>
+          <w:tab w:val="left" w:pos="7328"/>
+          <w:tab w:val="left" w:pos="8244"/>
+          <w:tab w:val="left" w:pos="9160"/>
+          <w:tab w:val="left" w:pos="10076"/>
+          <w:tab w:val="left" w:pos="10992"/>
+          <w:tab w:val="left" w:pos="11908"/>
+          <w:tab w:val="left" w:pos="12824"/>
+          <w:tab w:val="left" w:pos="13740"/>
+          <w:tab w:val="left" w:pos="14656"/>
+        </w:tabs>
+        <w:spacing w:after="0" w:line="240" w:lineRule="auto"/>
+        <w:rPr>
+          <w:rFonts w:ascii="Courier New" w:eastAsia="Times New Roman" w:hAnsi="Courier New" w:cs="Courier New"/>
+          <w:color w:val="000000"/>
+          <w:sz w:val="20"/>
+          <w:szCs w:val="20"/>
+          <w:lang w:eastAsia="en-GB"/>
+        </w:rPr>
+      </w:pPr>
+      <w:r>
+        <w:rPr>
+          <w:rFonts w:ascii="Courier New" w:eastAsia="Times New Roman" w:hAnsi="Courier New" w:cs="Courier New"/>
+          <w:color w:val="000000"/>
+          <w:sz w:val="20"/>
+          <w:szCs w:val="20"/>
+          <w:lang w:eastAsia="en-GB"/>
+        </w:rPr>
+        <w:t xml:space="preserve">            </w:t>
+      </w:r>
+      <w:proofErr w:type="gramStart"/>
+      <w:r>
+        <w:rPr>
+          <w:rFonts w:ascii="Courier New" w:eastAsia="Times New Roman" w:hAnsi="Courier New" w:cs="Courier New"/>
+          <w:color w:val="000000"/>
+          <w:sz w:val="20"/>
+          <w:szCs w:val="20"/>
+          <w:lang w:eastAsia="en-GB"/>
+        </w:rPr>
+        <w:t>choices=</w:t>
+      </w:r>
+      <w:proofErr w:type="spellStart"/>
+      <w:proofErr w:type="gramEnd"/>
+      <w:r>
+        <w:rPr>
+          <w:rFonts w:ascii="Courier New" w:eastAsia="Times New Roman" w:hAnsi="Courier New" w:cs="Courier New"/>
+          <w:color w:val="000000"/>
+          <w:sz w:val="20"/>
+          <w:szCs w:val="20"/>
+          <w:lang w:eastAsia="en-GB"/>
+        </w:rPr>
+        <w:t>get_my_choices</w:t>
+      </w:r>
+      <w:proofErr w:type="spellEnd"/>
+      <w:r>
+        <w:rPr>
+          <w:rFonts w:ascii="Courier New" w:eastAsia="Times New Roman" w:hAnsi="Courier New" w:cs="Courier New"/>
+          <w:color w:val="000000"/>
+          <w:sz w:val="20"/>
+          <w:szCs w:val="20"/>
+          <w:lang w:eastAsia="en-GB"/>
+        </w:rPr>
+        <w:t>() )</w:t>
+      </w:r>
     </w:p>
     <w:p>
       <w:pPr>
@@ -1001,6 +2849,522 @@
         <w:t>, using this method again</w:t>
       </w:r>
     </w:p>
+    <w:p/>
+    <w:p/>
+    <w:p/>
+    <w:p/>
+    <w:p/>
+    <w:p>
+      <w:r>
+        <w:t>5. Analysis for saving answer for a rendered group</w:t>
+      </w:r>
+    </w:p>
+    <w:p>
+      <w:r>
+        <w:t>Based on rendered form, saving the answer is triggered when a user clicks the submit button.</w:t>
+      </w:r>
+    </w:p>
+    <w:p>
+      <w:proofErr w:type="spellStart"/>
+      <w:r>
+        <w:t>Django</w:t>
+      </w:r>
+      <w:proofErr w:type="spellEnd"/>
+      <w:r>
+        <w:t xml:space="preserve"> stores the posted data inside </w:t>
+      </w:r>
+      <w:proofErr w:type="spellStart"/>
+      <w:r>
+        <w:t>request.POST</w:t>
+      </w:r>
+      <w:proofErr w:type="spellEnd"/>
+    </w:p>
+    <w:p>
+      <w:pPr>
+        <w:shd w:val="clear" w:color="auto" w:fill="FFFFFF"/>
+        <w:spacing w:before="120" w:after="0" w:line="240" w:lineRule="atLeast"/>
+        <w:rPr>
+          <w:rFonts w:ascii="Verdana" w:eastAsia="Times New Roman" w:hAnsi="Verdana" w:cs="Times New Roman"/>
+          <w:b/>
+          <w:bCs/>
+          <w:i/>
+          <w:color w:val="000000"/>
+          <w:sz w:val="26"/>
+          <w:szCs w:val="26"/>
+          <w:lang w:eastAsia="en-GB"/>
+        </w:rPr>
+      </w:pPr>
+      <w:r>
+        <w:rPr>
+          <w:rFonts w:ascii="Courier New" w:eastAsia="Times New Roman" w:hAnsi="Courier New" w:cs="Courier New"/>
+          <w:b/>
+          <w:bCs/>
+          <w:color w:val="000000"/>
+          <w:sz w:val="20"/>
+          <w:szCs w:val="20"/>
+          <w:lang w:eastAsia="en-GB"/>
+        </w:rPr>
+        <w:t>“</w:t>
+      </w:r>
+      <w:proofErr w:type="spellStart"/>
+      <w:r>
+        <w:rPr>
+          <w:rFonts w:ascii="Courier New" w:eastAsia="Times New Roman" w:hAnsi="Courier New" w:cs="Courier New"/>
+          <w:b/>
+          <w:bCs/>
+          <w:i/>
+          <w:color w:val="000000"/>
+          <w:sz w:val="20"/>
+          <w:szCs w:val="20"/>
+          <w:lang w:eastAsia="en-GB"/>
+        </w:rPr>
+        <w:t>HttpRequest.POST</w:t>
+      </w:r>
+      <w:proofErr w:type="spellEnd"/>
+    </w:p>
+    <w:p>
+      <w:pPr>
+        <w:shd w:val="clear" w:color="auto" w:fill="FFFFFF"/>
+        <w:spacing w:before="144" w:after="192" w:line="240" w:lineRule="atLeast"/>
+        <w:ind w:left="720"/>
+        <w:rPr>
+          <w:rFonts w:ascii="Verdana" w:eastAsia="Times New Roman" w:hAnsi="Verdana" w:cs="Times New Roman"/>
+          <w:i/>
+          <w:color w:val="000000"/>
+          <w:sz w:val="18"/>
+          <w:szCs w:val="18"/>
+          <w:lang w:eastAsia="en-GB"/>
+        </w:rPr>
+      </w:pPr>
+      <w:proofErr w:type="gramStart"/>
+      <w:r>
+        <w:rPr>
+          <w:rFonts w:ascii="Verdana" w:eastAsia="Times New Roman" w:hAnsi="Verdana" w:cs="Times New Roman"/>
+          <w:i/>
+          <w:color w:val="000000"/>
+          <w:sz w:val="18"/>
+          <w:szCs w:val="18"/>
+          <w:lang w:eastAsia="en-GB"/>
+        </w:rPr>
+        <w:t>A dictionary-like object containing all given HTTP POST parameters.</w:t>
+      </w:r>
+      <w:proofErr w:type="gramEnd"/>
+      <w:r>
+        <w:rPr>
+          <w:rFonts w:ascii="Verdana" w:eastAsia="Times New Roman" w:hAnsi="Verdana" w:cs="Times New Roman"/>
+          <w:i/>
+          <w:color w:val="000000"/>
+          <w:sz w:val="18"/>
+          <w:szCs w:val="18"/>
+          <w:lang w:eastAsia="en-GB"/>
+        </w:rPr>
+        <w:t xml:space="preserve"> See the </w:t>
+      </w:r>
+      <w:proofErr w:type="spellStart"/>
+      <w:r>
+        <w:rPr>
+          <w:rFonts w:ascii="Verdana" w:eastAsia="Times New Roman" w:hAnsi="Verdana" w:cs="Times New Roman"/>
+          <w:i/>
+          <w:color w:val="000000"/>
+          <w:sz w:val="18"/>
+          <w:szCs w:val="18"/>
+          <w:lang w:eastAsia="en-GB"/>
+        </w:rPr>
+        <w:fldChar w:fldCharType="begin"/>
+      </w:r>
+      <w:r>
+        <w:rPr>
+          <w:rFonts w:ascii="Verdana" w:eastAsia="Times New Roman" w:hAnsi="Verdana" w:cs="Times New Roman"/>
+          <w:i/>
+          <w:color w:val="000000"/>
+          <w:sz w:val="18"/>
+          <w:szCs w:val="18"/>
+          <w:lang w:eastAsia="en-GB"/>
+        </w:rPr>
+        <w:instrText xml:space="preserve"> HYPERLINK "https://docs.djangoproject.com/en/dev/ref/request-response/" \l "django.http.QueryDict" \o "django.http.QueryDict" </w:instrText>
+      </w:r>
+      <w:r>
+        <w:rPr>
+          <w:rFonts w:ascii="Verdana" w:eastAsia="Times New Roman" w:hAnsi="Verdana" w:cs="Times New Roman"/>
+          <w:i/>
+          <w:color w:val="000000"/>
+          <w:sz w:val="18"/>
+          <w:szCs w:val="18"/>
+          <w:lang w:eastAsia="en-GB"/>
+        </w:rPr>
+        <w:fldChar w:fldCharType="separate"/>
+      </w:r>
+      <w:r>
+        <w:rPr>
+          <w:rFonts w:ascii="Courier New" w:eastAsia="Times New Roman" w:hAnsi="Courier New" w:cs="Courier New"/>
+          <w:i/>
+          <w:color w:val="234F32"/>
+          <w:sz w:val="20"/>
+          <w:szCs w:val="20"/>
+          <w:lang w:eastAsia="en-GB"/>
+        </w:rPr>
+        <w:t>QueryDict</w:t>
+      </w:r>
+      <w:proofErr w:type="spellEnd"/>
+      <w:r>
+        <w:rPr>
+          <w:rFonts w:ascii="Verdana" w:eastAsia="Times New Roman" w:hAnsi="Verdana" w:cs="Times New Roman"/>
+          <w:i/>
+          <w:color w:val="000000"/>
+          <w:sz w:val="18"/>
+          <w:szCs w:val="18"/>
+          <w:lang w:eastAsia="en-GB"/>
+        </w:rPr>
+        <w:fldChar w:fldCharType="end"/>
+      </w:r>
+      <w:r>
+        <w:rPr>
+          <w:rFonts w:ascii="Verdana" w:eastAsia="Times New Roman" w:hAnsi="Verdana" w:cs="Times New Roman"/>
+          <w:i/>
+          <w:color w:val="000000"/>
+          <w:sz w:val="18"/>
+          <w:szCs w:val="18"/>
+          <w:lang w:eastAsia="en-GB"/>
+        </w:rPr>
+        <w:t> documentation below.</w:t>
+      </w:r>
+    </w:p>
+    <w:p>
+      <w:pPr>
+        <w:shd w:val="clear" w:color="auto" w:fill="FFFFFF"/>
+        <w:spacing w:before="144" w:after="192" w:line="240" w:lineRule="atLeast"/>
+        <w:ind w:left="720"/>
+        <w:rPr>
+          <w:rFonts w:ascii="Verdana" w:eastAsia="Times New Roman" w:hAnsi="Verdana" w:cs="Times New Roman"/>
+          <w:i/>
+          <w:color w:val="000000"/>
+          <w:sz w:val="18"/>
+          <w:szCs w:val="18"/>
+          <w:lang w:eastAsia="en-GB"/>
+        </w:rPr>
+      </w:pPr>
+      <w:r>
+        <w:rPr>
+          <w:rFonts w:ascii="Verdana" w:eastAsia="Times New Roman" w:hAnsi="Verdana" w:cs="Times New Roman"/>
+          <w:i/>
+          <w:color w:val="000000"/>
+          <w:sz w:val="18"/>
+          <w:szCs w:val="18"/>
+          <w:lang w:eastAsia="en-GB"/>
+        </w:rPr>
+        <w:t>It's possible that a request can come in via POST with an empty </w:t>
+      </w:r>
+      <w:proofErr w:type="spellStart"/>
+      <w:r>
+        <w:rPr>
+          <w:rFonts w:ascii="Courier New" w:eastAsia="Times New Roman" w:hAnsi="Courier New" w:cs="Courier New"/>
+          <w:i/>
+          <w:color w:val="234F32"/>
+          <w:sz w:val="20"/>
+          <w:szCs w:val="20"/>
+          <w:lang w:eastAsia="en-GB"/>
+        </w:rPr>
+        <w:t>POST</w:t>
+      </w:r>
+      <w:r>
+        <w:rPr>
+          <w:rFonts w:ascii="Verdana" w:eastAsia="Times New Roman" w:hAnsi="Verdana" w:cs="Times New Roman"/>
+          <w:i/>
+          <w:color w:val="000000"/>
+          <w:sz w:val="18"/>
+          <w:szCs w:val="18"/>
+          <w:lang w:eastAsia="en-GB"/>
+        </w:rPr>
+        <w:t>dictionary</w:t>
+      </w:r>
+      <w:proofErr w:type="spellEnd"/>
+      <w:r>
+        <w:rPr>
+          <w:rFonts w:ascii="Verdana" w:eastAsia="Times New Roman" w:hAnsi="Verdana" w:cs="Times New Roman"/>
+          <w:i/>
+          <w:color w:val="000000"/>
+          <w:sz w:val="18"/>
+          <w:szCs w:val="18"/>
+          <w:lang w:eastAsia="en-GB"/>
+        </w:rPr>
+        <w:t xml:space="preserve"> -- if, say, a form is requested via the POST HTTP method but does not include form data. Therefore, you shouldn't </w:t>
+      </w:r>
+      <w:proofErr w:type="spellStart"/>
+      <w:r>
+        <w:rPr>
+          <w:rFonts w:ascii="Verdana" w:eastAsia="Times New Roman" w:hAnsi="Verdana" w:cs="Times New Roman"/>
+          <w:i/>
+          <w:color w:val="000000"/>
+          <w:sz w:val="18"/>
+          <w:szCs w:val="18"/>
+          <w:lang w:eastAsia="en-GB"/>
+        </w:rPr>
+        <w:t>use</w:t>
+      </w:r>
+      <w:r>
+        <w:rPr>
+          <w:rFonts w:ascii="Courier New" w:eastAsia="Times New Roman" w:hAnsi="Courier New" w:cs="Courier New"/>
+          <w:i/>
+          <w:color w:val="234F32"/>
+          <w:sz w:val="20"/>
+          <w:szCs w:val="20"/>
+          <w:lang w:eastAsia="en-GB"/>
+        </w:rPr>
+        <w:t>if</w:t>
+      </w:r>
+      <w:proofErr w:type="spellEnd"/>
+      <w:r>
+        <w:rPr>
+          <w:rFonts w:ascii="Courier New" w:eastAsia="Times New Roman" w:hAnsi="Courier New" w:cs="Courier New"/>
+          <w:i/>
+          <w:color w:val="234F32"/>
+          <w:sz w:val="20"/>
+          <w:szCs w:val="20"/>
+          <w:lang w:eastAsia="en-GB"/>
+        </w:rPr>
+        <w:t> </w:t>
+      </w:r>
+      <w:proofErr w:type="spellStart"/>
+      <w:r>
+        <w:rPr>
+          <w:rFonts w:ascii="Courier New" w:eastAsia="Times New Roman" w:hAnsi="Courier New" w:cs="Courier New"/>
+          <w:i/>
+          <w:color w:val="234F32"/>
+          <w:sz w:val="20"/>
+          <w:szCs w:val="20"/>
+          <w:lang w:eastAsia="en-GB"/>
+        </w:rPr>
+        <w:t>request.POST</w:t>
+      </w:r>
+      <w:proofErr w:type="spellEnd"/>
+      <w:r>
+        <w:rPr>
+          <w:rFonts w:ascii="Verdana" w:eastAsia="Times New Roman" w:hAnsi="Verdana" w:cs="Times New Roman"/>
+          <w:i/>
+          <w:color w:val="000000"/>
+          <w:sz w:val="18"/>
+          <w:szCs w:val="18"/>
+          <w:lang w:eastAsia="en-GB"/>
+        </w:rPr>
+        <w:t xml:space="preserve"> to check for use of the POST method; instead, </w:t>
+      </w:r>
+      <w:proofErr w:type="spellStart"/>
+      <w:r>
+        <w:rPr>
+          <w:rFonts w:ascii="Verdana" w:eastAsia="Times New Roman" w:hAnsi="Verdana" w:cs="Times New Roman"/>
+          <w:i/>
+          <w:color w:val="000000"/>
+          <w:sz w:val="18"/>
+          <w:szCs w:val="18"/>
+          <w:lang w:eastAsia="en-GB"/>
+        </w:rPr>
+        <w:t>use</w:t>
+      </w:r>
+      <w:r>
+        <w:rPr>
+          <w:rFonts w:ascii="Courier New" w:eastAsia="Times New Roman" w:hAnsi="Courier New" w:cs="Courier New"/>
+          <w:i/>
+          <w:color w:val="234F32"/>
+          <w:sz w:val="20"/>
+          <w:szCs w:val="20"/>
+          <w:lang w:eastAsia="en-GB"/>
+        </w:rPr>
+        <w:t>if</w:t>
+      </w:r>
+      <w:proofErr w:type="spellEnd"/>
+      <w:r>
+        <w:rPr>
+          <w:rFonts w:ascii="Courier New" w:eastAsia="Times New Roman" w:hAnsi="Courier New" w:cs="Courier New"/>
+          <w:i/>
+          <w:color w:val="234F32"/>
+          <w:sz w:val="20"/>
+          <w:szCs w:val="20"/>
+          <w:lang w:eastAsia="en-GB"/>
+        </w:rPr>
+        <w:t> </w:t>
+      </w:r>
+      <w:proofErr w:type="spellStart"/>
+      <w:proofErr w:type="gramStart"/>
+      <w:r>
+        <w:rPr>
+          <w:rFonts w:ascii="Courier New" w:eastAsia="Times New Roman" w:hAnsi="Courier New" w:cs="Courier New"/>
+          <w:i/>
+          <w:color w:val="234F32"/>
+          <w:sz w:val="20"/>
+          <w:szCs w:val="20"/>
+          <w:lang w:eastAsia="en-GB"/>
+        </w:rPr>
+        <w:t>request.method</w:t>
+      </w:r>
+      <w:proofErr w:type="spellEnd"/>
+      <w:proofErr w:type="gramEnd"/>
+      <w:r>
+        <w:rPr>
+          <w:rFonts w:ascii="Courier New" w:eastAsia="Times New Roman" w:hAnsi="Courier New" w:cs="Courier New"/>
+          <w:i/>
+          <w:color w:val="234F32"/>
+          <w:sz w:val="20"/>
+          <w:szCs w:val="20"/>
+          <w:lang w:eastAsia="en-GB"/>
+        </w:rPr>
+        <w:t> == "POST"</w:t>
+      </w:r>
+      <w:r>
+        <w:rPr>
+          <w:rFonts w:ascii="Verdana" w:eastAsia="Times New Roman" w:hAnsi="Verdana" w:cs="Times New Roman"/>
+          <w:i/>
+          <w:color w:val="000000"/>
+          <w:sz w:val="18"/>
+          <w:szCs w:val="18"/>
+          <w:lang w:eastAsia="en-GB"/>
+        </w:rPr>
+        <w:t> (see above).”</w:t>
+      </w:r>
+    </w:p>
+    <w:p>
+      <w:proofErr w:type="gramStart"/>
+      <w:r>
+        <w:t>Ref:</w:t>
+      </w:r>
+      <w:proofErr w:type="gramEnd"/>
+      <w:r>
+        <w:t xml:space="preserve">( </w:t>
+      </w:r>
+      <w:hyperlink r:id="rId6" w:history="1">
+        <w:r>
+          <w:rPr>
+            <w:rStyle w:val="Hyperlink"/>
+          </w:rPr>
+          <w:t>https://docs.djangoproject.com/en/dev/ref/request-response/</w:t>
+        </w:r>
+      </w:hyperlink>
+      <w:r>
+        <w:t>)</w:t>
+      </w:r>
+    </w:p>
+    <w:p>
+      <w:r>
+        <w:t>The view logic for saving the form will be as below</w:t>
+      </w:r>
+    </w:p>
+    <w:p>
+      <w:pPr>
+        <w:pStyle w:val="ListParagraph"/>
+        <w:numPr>
+          <w:ilvl w:val="0"/>
+          <w:numId w:val="1"/>
+        </w:numPr>
+      </w:pPr>
+      <w:r>
+        <w:t xml:space="preserve">Get data from </w:t>
+      </w:r>
+      <w:proofErr w:type="spellStart"/>
+      <w:r>
+        <w:t>request.POST</w:t>
+      </w:r>
+      <w:proofErr w:type="spellEnd"/>
+      <w:r>
+        <w:t xml:space="preserve"> (usually place it in a variable </w:t>
+      </w:r>
+      <w:proofErr w:type="spellStart"/>
+      <w:r>
+        <w:t>eg.form</w:t>
+      </w:r>
+      <w:proofErr w:type="spellEnd"/>
+      <w:r>
+        <w:t>)</w:t>
+      </w:r>
+    </w:p>
+    <w:p>
+      <w:pPr>
+        <w:pStyle w:val="ListParagraph"/>
+        <w:numPr>
+          <w:ilvl w:val="0"/>
+          <w:numId w:val="1"/>
+        </w:numPr>
+      </w:pPr>
+      <w:r>
+        <w:t xml:space="preserve">Valid it using </w:t>
+      </w:r>
+      <w:proofErr w:type="spellStart"/>
+      <w:r>
+        <w:t>is_valid</w:t>
+      </w:r>
+      <w:proofErr w:type="spellEnd"/>
+      <w:r>
+        <w:t>()/</w:t>
+      </w:r>
+    </w:p>
+    <w:p>
+      <w:pPr>
+        <w:pStyle w:val="ListParagraph"/>
+        <w:numPr>
+          <w:ilvl w:val="0"/>
+          <w:numId w:val="1"/>
+        </w:numPr>
+      </w:pPr>
+      <w:r>
+        <w:t>Loops for question and answer from the form and within that loop</w:t>
+      </w:r>
+    </w:p>
+    <w:p>
+      <w:pPr>
+        <w:pStyle w:val="ListParagraph"/>
+        <w:numPr>
+          <w:ilvl w:val="1"/>
+          <w:numId w:val="1"/>
+        </w:numPr>
+      </w:pPr>
+      <w:r>
+        <w:t>get user and questionnaire and create it if not existing (</w:t>
+      </w:r>
+      <w:proofErr w:type="spellStart"/>
+      <w:r>
+        <w:t>AnswerSet</w:t>
+      </w:r>
+      <w:proofErr w:type="spellEnd"/>
+      <w:r>
+        <w:t>)</w:t>
+      </w:r>
+    </w:p>
+    <w:p>
+      <w:pPr>
+        <w:pStyle w:val="ListParagraph"/>
+        <w:numPr>
+          <w:ilvl w:val="1"/>
+          <w:numId w:val="1"/>
+        </w:numPr>
+      </w:pPr>
+      <w:r>
+        <w:t xml:space="preserve">Save </w:t>
+      </w:r>
+      <w:proofErr w:type="spellStart"/>
+      <w:r>
+        <w:t>QuestionAnswer</w:t>
+      </w:r>
+      <w:proofErr w:type="spellEnd"/>
+      <w:r>
+        <w:t xml:space="preserve"> object (question, answer, </w:t>
+      </w:r>
+      <w:proofErr w:type="spellStart"/>
+      <w:r>
+        <w:t>AnswerSet</w:t>
+      </w:r>
+      <w:proofErr w:type="spellEnd"/>
+      <w:r>
+        <w:t>(FK))</w:t>
+      </w:r>
+    </w:p>
+    <w:p/>
+    <w:p/>
+    <w:p/>
+    <w:p/>
+    <w:p/>
+    <w:p/>
+    <w:p/>
+    <w:p/>
+    <w:p/>
+    <w:p/>
     <w:p/>
     <w:p/>
     <w:p/>
@@ -1964,6 +4328,135 @@
     </w:sectPr>
   </w:body>
 </w:document>
+</file>
+
+<file path=word/numbering.xml><?xml version="1.0" encoding="utf-8"?>
+<w:numbering xmlns:wpc="http://schemas.microsoft.com/office/word/2010/wordprocessingCanvas" xmlns:mc="http://schemas.openxmlformats.org/markup-compatibility/2006" xmlns:o="urn:schemas-microsoft-com:office:office" xmlns:r="http://schemas.openxmlformats.org/officeDocument/2006/relationships" xmlns:m="http://schemas.openxmlformats.org/officeDocument/2006/math" xmlns:v="urn:schemas-microsoft-com:vml" xmlns:wp14="http://schemas.microsoft.com/office/word/2010/wordprocessingDrawing" xmlns:wp="http://schemas.openxmlformats.org/drawingml/2006/wordprocessingDrawing" xmlns:w10="urn:schemas-microsoft-com:office:word" xmlns:w="http://schemas.openxmlformats.org/wordprocessingml/2006/main" xmlns:w14="http://schemas.microsoft.com/office/word/2010/wordml" xmlns:wpg="http://schemas.microsoft.com/office/word/2010/wordprocessingGroup" xmlns:wpi="http://schemas.microsoft.com/office/word/2010/wordprocessingInk" xmlns:wne="http://schemas.microsoft.com/office/word/2006/wordml" xmlns:wps="http://schemas.microsoft.com/office/word/2010/wordprocessingShape" mc:Ignorable="w14 wp14">
+  <w:abstractNum w:abstractNumId="0">
+    <w:nsid w:val="355F3BD9"/>
+    <w:multiLevelType w:val="multilevel"/>
+    <w:tmpl w:val="DB6408D4"/>
+    <w:lvl w:ilvl="0">
+      <w:start w:val="1"/>
+      <w:numFmt w:val="decimal"/>
+      <w:lvlText w:val="%1."/>
+      <w:lvlJc w:val="left"/>
+      <w:pPr>
+        <w:ind w:left="720" w:hanging="360"/>
+      </w:pPr>
+      <w:rPr>
+        <w:rFonts w:hint="default"/>
+      </w:rPr>
+    </w:lvl>
+    <w:lvl w:ilvl="1">
+      <w:start w:val="1"/>
+      <w:numFmt w:val="decimal"/>
+      <w:isLgl/>
+      <w:lvlText w:val="%1.%2"/>
+      <w:lvlJc w:val="left"/>
+      <w:pPr>
+        <w:ind w:left="1080" w:hanging="360"/>
+      </w:pPr>
+      <w:rPr>
+        <w:rFonts w:hint="default"/>
+      </w:rPr>
+    </w:lvl>
+    <w:lvl w:ilvl="2">
+      <w:start w:val="1"/>
+      <w:numFmt w:val="decimal"/>
+      <w:isLgl/>
+      <w:lvlText w:val="%1.%2.%3"/>
+      <w:lvlJc w:val="left"/>
+      <w:pPr>
+        <w:ind w:left="1800" w:hanging="720"/>
+      </w:pPr>
+      <w:rPr>
+        <w:rFonts w:hint="default"/>
+      </w:rPr>
+    </w:lvl>
+    <w:lvl w:ilvl="3">
+      <w:start w:val="1"/>
+      <w:numFmt w:val="decimal"/>
+      <w:isLgl/>
+      <w:lvlText w:val="%1.%2.%3.%4"/>
+      <w:lvlJc w:val="left"/>
+      <w:pPr>
+        <w:ind w:left="2160" w:hanging="720"/>
+      </w:pPr>
+      <w:rPr>
+        <w:rFonts w:hint="default"/>
+      </w:rPr>
+    </w:lvl>
+    <w:lvl w:ilvl="4">
+      <w:start w:val="1"/>
+      <w:numFmt w:val="decimal"/>
+      <w:isLgl/>
+      <w:lvlText w:val="%1.%2.%3.%4.%5"/>
+      <w:lvlJc w:val="left"/>
+      <w:pPr>
+        <w:ind w:left="2880" w:hanging="1080"/>
+      </w:pPr>
+      <w:rPr>
+        <w:rFonts w:hint="default"/>
+      </w:rPr>
+    </w:lvl>
+    <w:lvl w:ilvl="5">
+      <w:start w:val="1"/>
+      <w:numFmt w:val="decimal"/>
+      <w:isLgl/>
+      <w:lvlText w:val="%1.%2.%3.%4.%5.%6"/>
+      <w:lvlJc w:val="left"/>
+      <w:pPr>
+        <w:ind w:left="3240" w:hanging="1080"/>
+      </w:pPr>
+      <w:rPr>
+        <w:rFonts w:hint="default"/>
+      </w:rPr>
+    </w:lvl>
+    <w:lvl w:ilvl="6">
+      <w:start w:val="1"/>
+      <w:numFmt w:val="decimal"/>
+      <w:isLgl/>
+      <w:lvlText w:val="%1.%2.%3.%4.%5.%6.%7"/>
+      <w:lvlJc w:val="left"/>
+      <w:pPr>
+        <w:ind w:left="3960" w:hanging="1440"/>
+      </w:pPr>
+      <w:rPr>
+        <w:rFonts w:hint="default"/>
+      </w:rPr>
+    </w:lvl>
+    <w:lvl w:ilvl="7">
+      <w:start w:val="1"/>
+      <w:numFmt w:val="decimal"/>
+      <w:isLgl/>
+      <w:lvlText w:val="%1.%2.%3.%4.%5.%6.%7.%8"/>
+      <w:lvlJc w:val="left"/>
+      <w:pPr>
+        <w:ind w:left="4320" w:hanging="1440"/>
+      </w:pPr>
+      <w:rPr>
+        <w:rFonts w:hint="default"/>
+      </w:rPr>
+    </w:lvl>
+    <w:lvl w:ilvl="8">
+      <w:start w:val="1"/>
+      <w:numFmt w:val="decimal"/>
+      <w:isLgl/>
+      <w:lvlText w:val="%1.%2.%3.%4.%5.%6.%7.%8.%9"/>
+      <w:lvlJc w:val="left"/>
+      <w:pPr>
+        <w:ind w:left="4680" w:hanging="1440"/>
+      </w:pPr>
+      <w:rPr>
+        <w:rFonts w:hint="default"/>
+      </w:rPr>
+    </w:lvl>
+  </w:abstractNum>
+  <w:num w:numId="1">
+    <w:abstractNumId w:val="0"/>
+  </w:num>
+</w:numbering>
 </file>
 
 <file path=word/styles.xml><?xml version="1.0" encoding="utf-8"?>
@@ -2153,6 +4646,79 @@
     <w:semiHidden/>
     <w:unhideWhenUsed/>
   </w:style>
+  <w:style w:type="character" w:styleId="Hyperlink">
+    <w:name w:val="Hyperlink"/>
+    <w:basedOn w:val="DefaultParagraphFont"/>
+    <w:uiPriority w:val="99"/>
+    <w:semiHidden/>
+    <w:unhideWhenUsed/>
+    <w:rsid w:val="00144E26"/>
+    <w:rPr>
+      <w:color w:val="0000FF"/>
+      <w:u w:val="single"/>
+    </w:rPr>
+  </w:style>
+  <w:style w:type="paragraph" w:styleId="ListParagraph">
+    <w:name w:val="List Paragraph"/>
+    <w:basedOn w:val="Normal"/>
+    <w:uiPriority w:val="34"/>
+    <w:qFormat/>
+    <w:rsid w:val="00144E26"/>
+    <w:pPr>
+      <w:ind w:left="720"/>
+      <w:contextualSpacing/>
+    </w:pPr>
+  </w:style>
+  <w:style w:type="paragraph" w:styleId="HTMLPreformatted">
+    <w:name w:val="HTML Preformatted"/>
+    <w:basedOn w:val="Normal"/>
+    <w:link w:val="HTMLPreformattedChar"/>
+    <w:uiPriority w:val="99"/>
+    <w:semiHidden/>
+    <w:unhideWhenUsed/>
+    <w:rsid w:val="00144E26"/>
+    <w:pPr>
+      <w:tabs>
+        <w:tab w:val="left" w:pos="916"/>
+        <w:tab w:val="left" w:pos="1832"/>
+        <w:tab w:val="left" w:pos="2748"/>
+        <w:tab w:val="left" w:pos="3664"/>
+        <w:tab w:val="left" w:pos="4580"/>
+        <w:tab w:val="left" w:pos="5496"/>
+        <w:tab w:val="left" w:pos="6412"/>
+        <w:tab w:val="left" w:pos="7328"/>
+        <w:tab w:val="left" w:pos="8244"/>
+        <w:tab w:val="left" w:pos="9160"/>
+        <w:tab w:val="left" w:pos="10076"/>
+        <w:tab w:val="left" w:pos="10992"/>
+        <w:tab w:val="left" w:pos="11908"/>
+        <w:tab w:val="left" w:pos="12824"/>
+        <w:tab w:val="left" w:pos="13740"/>
+        <w:tab w:val="left" w:pos="14656"/>
+      </w:tabs>
+      <w:spacing w:after="0" w:line="240" w:lineRule="auto"/>
+    </w:pPr>
+    <w:rPr>
+      <w:rFonts w:ascii="Courier New" w:eastAsia="Times New Roman" w:hAnsi="Courier New" w:cs="Courier New"/>
+      <w:sz w:val="20"/>
+      <w:szCs w:val="20"/>
+      <w:lang w:eastAsia="en-GB"/>
+    </w:rPr>
+  </w:style>
+  <w:style w:type="character" w:customStyle="1" w:styleId="HTMLPreformattedChar">
+    <w:name w:val="HTML Preformatted Char"/>
+    <w:basedOn w:val="DefaultParagraphFont"/>
+    <w:link w:val="HTMLPreformatted"/>
+    <w:uiPriority w:val="99"/>
+    <w:semiHidden/>
+    <w:rsid w:val="00144E26"/>
+    <w:rPr>
+      <w:rFonts w:ascii="Courier New" w:eastAsia="Times New Roman" w:hAnsi="Courier New" w:cs="Courier New"/>
+      <w:sz w:val="20"/>
+      <w:szCs w:val="20"/>
+      <w:lang w:eastAsia="en-GB"/>
+    </w:rPr>
+  </w:style>
 </w:styles>
 </file>
 
@@ -2342,6 +4908,79 @@
     <w:uiPriority w:val="99"/>
     <w:semiHidden/>
     <w:unhideWhenUsed/>
+  </w:style>
+  <w:style w:type="character" w:styleId="Hyperlink">
+    <w:name w:val="Hyperlink"/>
+    <w:basedOn w:val="DefaultParagraphFont"/>
+    <w:uiPriority w:val="99"/>
+    <w:semiHidden/>
+    <w:unhideWhenUsed/>
+    <w:rsid w:val="00144E26"/>
+    <w:rPr>
+      <w:color w:val="0000FF"/>
+      <w:u w:val="single"/>
+    </w:rPr>
+  </w:style>
+  <w:style w:type="paragraph" w:styleId="ListParagraph">
+    <w:name w:val="List Paragraph"/>
+    <w:basedOn w:val="Normal"/>
+    <w:uiPriority w:val="34"/>
+    <w:qFormat/>
+    <w:rsid w:val="00144E26"/>
+    <w:pPr>
+      <w:ind w:left="720"/>
+      <w:contextualSpacing/>
+    </w:pPr>
+  </w:style>
+  <w:style w:type="paragraph" w:styleId="HTMLPreformatted">
+    <w:name w:val="HTML Preformatted"/>
+    <w:basedOn w:val="Normal"/>
+    <w:link w:val="HTMLPreformattedChar"/>
+    <w:uiPriority w:val="99"/>
+    <w:semiHidden/>
+    <w:unhideWhenUsed/>
+    <w:rsid w:val="00144E26"/>
+    <w:pPr>
+      <w:tabs>
+        <w:tab w:val="left" w:pos="916"/>
+        <w:tab w:val="left" w:pos="1832"/>
+        <w:tab w:val="left" w:pos="2748"/>
+        <w:tab w:val="left" w:pos="3664"/>
+        <w:tab w:val="left" w:pos="4580"/>
+        <w:tab w:val="left" w:pos="5496"/>
+        <w:tab w:val="left" w:pos="6412"/>
+        <w:tab w:val="left" w:pos="7328"/>
+        <w:tab w:val="left" w:pos="8244"/>
+        <w:tab w:val="left" w:pos="9160"/>
+        <w:tab w:val="left" w:pos="10076"/>
+        <w:tab w:val="left" w:pos="10992"/>
+        <w:tab w:val="left" w:pos="11908"/>
+        <w:tab w:val="left" w:pos="12824"/>
+        <w:tab w:val="left" w:pos="13740"/>
+        <w:tab w:val="left" w:pos="14656"/>
+      </w:tabs>
+      <w:spacing w:after="0" w:line="240" w:lineRule="auto"/>
+    </w:pPr>
+    <w:rPr>
+      <w:rFonts w:ascii="Courier New" w:eastAsia="Times New Roman" w:hAnsi="Courier New" w:cs="Courier New"/>
+      <w:sz w:val="20"/>
+      <w:szCs w:val="20"/>
+      <w:lang w:eastAsia="en-GB"/>
+    </w:rPr>
+  </w:style>
+  <w:style w:type="character" w:customStyle="1" w:styleId="HTMLPreformattedChar">
+    <w:name w:val="HTML Preformatted Char"/>
+    <w:basedOn w:val="DefaultParagraphFont"/>
+    <w:link w:val="HTMLPreformatted"/>
+    <w:uiPriority w:val="99"/>
+    <w:semiHidden/>
+    <w:rsid w:val="00144E26"/>
+    <w:rPr>
+      <w:rFonts w:ascii="Courier New" w:eastAsia="Times New Roman" w:hAnsi="Courier New" w:cs="Courier New"/>
+      <w:sz w:val="20"/>
+      <w:szCs w:val="20"/>
+      <w:lang w:eastAsia="en-GB"/>
+    </w:rPr>
   </w:style>
 </w:styles>
 </file>

</xml_diff>